<commit_message>
Minecraft toevoeging hoofdstuk sneeuwbal.
</commit_message>
<xml_diff>
--- a/minecraft/Devoxx4Kids Minecraft Ontwikkeling Setup.docx
+++ b/minecraft/Devoxx4Kids Minecraft Ontwikkeling Setup.docx
@@ -127,8 +127,7 @@
     <w:sdt>
       <w:sdtPr>
         <w:rPr>
-          <w:smallCaps w:val="0"/>
-          <w:spacing w:val="0"/>
+          <w:smallCaps/>
           <w:sz w:val="20"/>
           <w:szCs w:val="20"/>
           <w:lang w:bidi="ar-SA"/>
@@ -141,9 +140,12 @@
       </w:sdtPr>
       <w:sdtEndPr>
         <w:rPr>
-          <w:b/>
-          <w:bCs/>
+          <w:rFonts w:asciiTheme="minorHAnsi" w:eastAsiaTheme="minorEastAsia" w:hAnsiTheme="minorHAnsi" w:cstheme="minorBidi"/>
+          <w:smallCaps w:val="0"/>
           <w:noProof/>
+          <w:color w:val="auto"/>
+          <w:sz w:val="22"/>
+          <w:szCs w:val="22"/>
         </w:rPr>
       </w:sdtEndPr>
       <w:sdtContent>
@@ -162,10 +164,7 @@
               <w:tab w:val="right" w:leader="dot" w:pos="9062"/>
             </w:tabs>
             <w:rPr>
-              <w:rFonts w:eastAsiaTheme="minorEastAsia"/>
               <w:noProof/>
-              <w:sz w:val="22"/>
-              <w:szCs w:val="22"/>
               <w:lang w:eastAsia="nl-NL"/>
             </w:rPr>
           </w:pPr>
@@ -243,10 +242,7 @@
               <w:tab w:val="right" w:leader="dot" w:pos="9062"/>
             </w:tabs>
             <w:rPr>
-              <w:rFonts w:eastAsiaTheme="minorEastAsia"/>
               <w:noProof/>
-              <w:sz w:val="22"/>
-              <w:szCs w:val="22"/>
               <w:lang w:eastAsia="nl-NL"/>
             </w:rPr>
           </w:pPr>
@@ -587,10 +583,7 @@
               <w:tab w:val="right" w:leader="dot" w:pos="9062"/>
             </w:tabs>
             <w:rPr>
-              <w:rFonts w:eastAsiaTheme="minorEastAsia"/>
               <w:noProof/>
-              <w:sz w:val="22"/>
-              <w:szCs w:val="22"/>
               <w:lang w:eastAsia="nl-NL"/>
             </w:rPr>
           </w:pPr>
@@ -659,10 +652,7 @@
               <w:tab w:val="right" w:leader="dot" w:pos="9062"/>
             </w:tabs>
             <w:rPr>
-              <w:rFonts w:eastAsiaTheme="minorEastAsia"/>
               <w:noProof/>
-              <w:sz w:val="22"/>
-              <w:szCs w:val="22"/>
               <w:lang w:eastAsia="nl-NL"/>
             </w:rPr>
           </w:pPr>
@@ -731,10 +721,7 @@
               <w:tab w:val="right" w:leader="dot" w:pos="9062"/>
             </w:tabs>
             <w:rPr>
-              <w:rFonts w:eastAsiaTheme="minorEastAsia"/>
               <w:noProof/>
-              <w:sz w:val="22"/>
-              <w:szCs w:val="22"/>
               <w:lang w:eastAsia="nl-NL"/>
             </w:rPr>
           </w:pPr>
@@ -844,10 +831,15 @@
     </w:p>
     <w:p>
       <w:r>
-        <w:t>Blablabla ondersteuning voor bezoekers van D4K om zelf thuis verder te gaan, voor Minecraft 1.8.</w:t>
+        <w:t>Je hebt bij First8 een workshop Minecraft gevolgd en daarbij enkele mods gemaakt. Als je hier thuis mee verder wilt, volg dan deze installatie-handleiding.</w:t>
       </w:r>
     </w:p>
     <w:p/>
+    <w:p>
+      <w:r>
+        <w:t>Dit document vertelt je, welke software je nodig hebt op je eigen computer en hoe je deze kunt installeren. Verder wordt er kort uitgelegd wat programmeren is, en welke begrippen daarbij gebruikt worden.</w:t>
+      </w:r>
+    </w:p>
     <w:p>
       <w:pPr>
         <w:pStyle w:val="Heading1"/>
@@ -1155,11 +1147,6 @@
       <w:pPr>
         <w:pStyle w:val="Heading3"/>
       </w:pPr>
-    </w:p>
-    <w:p>
-      <w:pPr>
-        <w:pStyle w:val="Heading3"/>
-      </w:pPr>
       <w:bookmarkStart w:id="4" w:name="_Toc417374424"/>
       <w:r>
         <w:t>Testen</w:t>
@@ -1347,7 +1334,6 @@
         <w:t>) naar een locatie waar je het graag wilt hebben.</w:t>
       </w:r>
     </w:p>
-    <w:p/>
     <w:p>
       <w:pPr>
         <w:pStyle w:val="Heading1"/>
@@ -1412,7 +1398,6 @@
     </w:p>
     <w:p>
       <w:r>
-        <w:lastRenderedPageBreak/>
         <w:t xml:space="preserve">Nadat Forge is gedownload, kun je het zip bestand weer uitpakken (op Mac dubbelklikken, op Windows </w:t>
       </w:r>
       <w:r>
@@ -1451,6 +1436,7 @@
         </w:numPr>
       </w:pPr>
       <w:r>
+        <w:lastRenderedPageBreak/>
         <w:t xml:space="preserve">In de Forge folder, houdt shift ingedrukt terwijl je op de rechtermuis klikt en kies </w:t>
       </w:r>
       <w:r>
@@ -1521,6 +1507,7 @@
         <w:t>./gradlew setupDecompWorkspace eclipse</w:t>
       </w:r>
     </w:p>
+    <w:p/>
     <w:p>
       <w:r>
         <w:t>Er zullen nu automatisch een boel bestanden gedownload en geconfigureerd worden voor ons Minecraft Mod project. Dit zal enige tijd duren, waarna het uiteindelijk succesvol zal moeten eindigen met de boodschap “BUILD SUCCESFUL”:</w:t>
@@ -1576,11 +1563,6 @@
       <w:pPr>
         <w:pStyle w:val="Heading1"/>
       </w:pPr>
-    </w:p>
-    <w:p>
-      <w:pPr>
-        <w:pStyle w:val="Heading1"/>
-      </w:pPr>
       <w:bookmarkStart w:id="7" w:name="_Toc417374427"/>
       <w:r>
         <w:t>Eclipse Starten</w:t>
@@ -1622,7 +1604,6 @@
     </w:p>
     <w:p>
       <w:r>
-        <w:lastRenderedPageBreak/>
         <w:t xml:space="preserve"> </w:t>
       </w:r>
       <w:r>
@@ -1678,87 +1659,357 @@
         <w:pStyle w:val="Heading1"/>
       </w:pPr>
       <w:r>
+        <w:lastRenderedPageBreak/>
         <w:t>Programmeren</w:t>
       </w:r>
+    </w:p>
+    <w:p>
+      <w:r>
+        <w:t>Bij het maken van mods in Minecraft gebruiken we een programmeertaal. In dit geval gebruiken we de programmeertaal Java. Deze programmeertaal is een zogenaamde object-georienteerde taal. In een object-georienteerde (OO) taal zijn alle “dingen” een object. In dit hoofdstuk leggen we een aantal belangrijke begrippen uit, die je bij OO-programmeren tegenkomt.</w:t>
+      </w:r>
+    </w:p>
+    <w:p>
+      <w:pPr>
+        <w:pStyle w:val="Heading2"/>
+      </w:pPr>
+      <w:r>
+        <w:t>Class</w:t>
+      </w:r>
+    </w:p>
+    <w:p>
+      <w:r>
+        <w:t>Een class (klasse) is het belangrijkste begrip. Een class is een soort blauwdruk of recept van een ding. Stel, je wilt thuis een taart bakken. Dan pak je het kookboek en zoek je een recept op van een taart. Als je uiteindelijk die taart uit de oven haalt, dan heb je een “instantie” gemaakt van dat recept.</w:t>
+      </w:r>
+      <w:r>
+        <w:drawing>
+          <wp:anchor distT="0" distB="0" distL="0" distR="0" simplePos="0" relativeHeight="251661312" behindDoc="0" locked="0" layoutInCell="1" allowOverlap="1" wp14:anchorId="69ACD640" wp14:editId="26A44FFC">
+            <wp:simplePos x="0" y="0"/>
+            <wp:positionH relativeFrom="column">
+              <wp:posOffset>4638675</wp:posOffset>
+            </wp:positionH>
+            <wp:positionV relativeFrom="paragraph">
+              <wp:posOffset>516255</wp:posOffset>
+            </wp:positionV>
+            <wp:extent cx="1499870" cy="776605"/>
+            <wp:effectExtent l="0" t="0" r="0" b="0"/>
+            <wp:wrapSquare wrapText="largest"/>
+            <wp:docPr id="1" name="Picture"/>
+            <wp:cNvGraphicFramePr>
+              <a:graphicFrameLocks xmlns:a="http://schemas.openxmlformats.org/drawingml/2006/main" noChangeAspect="1"/>
+            </wp:cNvGraphicFramePr>
+            <a:graphic xmlns:a="http://schemas.openxmlformats.org/drawingml/2006/main">
+              <a:graphicData uri="http://schemas.openxmlformats.org/drawingml/2006/picture">
+                <pic:pic xmlns:pic="http://schemas.openxmlformats.org/drawingml/2006/picture">
+                  <pic:nvPicPr>
+                    <pic:cNvPr id="0" name="Picture"/>
+                    <pic:cNvPicPr>
+                      <a:picLocks noChangeAspect="1" noChangeArrowheads="1"/>
+                    </pic:cNvPicPr>
+                  </pic:nvPicPr>
+                  <pic:blipFill>
+                    <a:blip r:embed="rId14"/>
+                    <a:stretch>
+                      <a:fillRect/>
+                    </a:stretch>
+                  </pic:blipFill>
+                  <pic:spPr bwMode="auto">
+                    <a:xfrm>
+                      <a:off x="0" y="0"/>
+                      <a:ext cx="1499870" cy="776605"/>
+                    </a:xfrm>
+                    <a:prstGeom prst="rect">
+                      <a:avLst/>
+                    </a:prstGeom>
+                    <a:noFill/>
+                    <a:ln w="9525">
+                      <a:noFill/>
+                      <a:miter lim="800000"/>
+                      <a:headEnd/>
+                      <a:tailEnd/>
+                    </a:ln>
+                  </pic:spPr>
+                </pic:pic>
+              </a:graphicData>
+            </a:graphic>
+          </wp:anchor>
+        </w:drawing>
+      </w:r>
+    </w:p>
+    <w:p/>
+    <w:p>
+      <w:r>
+        <w:t>Hiernaast zie je een class voor Taart. Maar deze Taart is heel erg saai. Er ziet niets in of op en je kunt er niets mee doen. Dat gaan we nu veranderen.</w:t>
+      </w:r>
+    </w:p>
+    <w:p>
+      <w:pPr>
+        <w:pStyle w:val="Heading2"/>
+      </w:pPr>
+      <w:r>
+        <w:t>Variabelen</w:t>
+      </w:r>
+      <w:r>
+        <w:rPr>
+          <w:noProof/>
+          <w:lang w:eastAsia="nl-NL"/>
+        </w:rPr>
+        <w:drawing>
+          <wp:anchor distT="0" distB="0" distL="0" distR="0" simplePos="0" relativeHeight="251662336" behindDoc="0" locked="0" layoutInCell="1" allowOverlap="1" wp14:anchorId="4C8B5A47" wp14:editId="19132B10">
+            <wp:simplePos x="0" y="0"/>
+            <wp:positionH relativeFrom="column">
+              <wp:posOffset>4563110</wp:posOffset>
+            </wp:positionH>
+            <wp:positionV relativeFrom="paragraph">
+              <wp:posOffset>325120</wp:posOffset>
+            </wp:positionV>
+            <wp:extent cx="1567815" cy="1101090"/>
+            <wp:effectExtent l="0" t="0" r="0" b="0"/>
+            <wp:wrapSquare wrapText="largest"/>
+            <wp:docPr id="3" name="Picture"/>
+            <wp:cNvGraphicFramePr>
+              <a:graphicFrameLocks xmlns:a="http://schemas.openxmlformats.org/drawingml/2006/main" noChangeAspect="1"/>
+            </wp:cNvGraphicFramePr>
+            <a:graphic xmlns:a="http://schemas.openxmlformats.org/drawingml/2006/main">
+              <a:graphicData uri="http://schemas.openxmlformats.org/drawingml/2006/picture">
+                <pic:pic xmlns:pic="http://schemas.openxmlformats.org/drawingml/2006/picture">
+                  <pic:nvPicPr>
+                    <pic:cNvPr id="1" name="Picture"/>
+                    <pic:cNvPicPr>
+                      <a:picLocks noChangeAspect="1" noChangeArrowheads="1"/>
+                    </pic:cNvPicPr>
+                  </pic:nvPicPr>
+                  <pic:blipFill>
+                    <a:blip r:embed="rId15"/>
+                    <a:stretch>
+                      <a:fillRect/>
+                    </a:stretch>
+                  </pic:blipFill>
+                  <pic:spPr bwMode="auto">
+                    <a:xfrm>
+                      <a:off x="0" y="0"/>
+                      <a:ext cx="1567815" cy="1101090"/>
+                    </a:xfrm>
+                    <a:prstGeom prst="rect">
+                      <a:avLst/>
+                    </a:prstGeom>
+                    <a:noFill/>
+                    <a:ln w="9525">
+                      <a:noFill/>
+                      <a:miter lim="800000"/>
+                      <a:headEnd/>
+                      <a:tailEnd/>
+                    </a:ln>
+                  </pic:spPr>
+                </pic:pic>
+              </a:graphicData>
+            </a:graphic>
+          </wp:anchor>
+        </w:drawing>
+      </w:r>
+    </w:p>
+    <w:p>
+      <w:r>
+        <w:t>In een taart zit bloem, bakpoeder, suiker, melk, eieren, etc. In programmeertaal noemen we dit niet de ingredienten, maar variabelen. Zo kunnen we eenvoudig bijhouden hoeveel van elk ingredient er in de taart is gestopt.</w:t>
+      </w:r>
+    </w:p>
+    <w:p/>
+    <w:p>
+      <w:r>
+        <w:t>We hebben hiernaast de Taart-class uitgebreid met enkele ingredienten. Er staat niet bij, hoeveel er precies van elk ingredient er wordt gebruikt.</w:t>
+      </w:r>
+    </w:p>
+    <w:p>
+      <w:pPr>
+        <w:pStyle w:val="Heading2"/>
+      </w:pPr>
+      <w:r>
+        <w:t>Instantie</w:t>
+      </w:r>
+    </w:p>
+    <w:p>
+      <w:r>
+        <w:t>De taart die je uit de over haalt is dus een instantie. Het recept (de class) is dan misschien hetzelfde, maar de taart die je gemaakt hebt, is telkens anders. Als je twee taarten maakt van hetzelfde recept, dan versier je de 2</w:t>
+      </w:r>
+      <w:r>
+        <w:t>e</w:t>
+      </w:r>
+      <w:r>
+        <w:t xml:space="preserve"> taart misschien met ander glazuur, fruit en slagroom als de 1</w:t>
+      </w:r>
+      <w:r>
+        <w:t>e</w:t>
+      </w:r>
+      <w:r>
+        <w:t>. Misschien heeft de 1</w:t>
+      </w:r>
+      <w:r>
+        <w:t>e</w:t>
+      </w:r>
+      <w:r>
+        <w:t xml:space="preserve"> taart wel iets te lang in de over gestaan of heb je er te weinig suiker in gestopt.</w:t>
+      </w:r>
+    </w:p>
+    <w:p/>
+    <w:p>
+      <w:r>
+        <w:t>In dit voorbeeld maken we eerst een nieuwe taart. We noemen deze taart “een lekkere taart”, maar dan met 1 woord. Vervolgens stoppen we er de juiste hoeveelheden ingredienten in.</w:t>
+      </w:r>
+      <w:r>
+        <w:rPr>
+          <w:noProof/>
+          <w:lang w:eastAsia="nl-NL"/>
+        </w:rPr>
+        <w:drawing>
+          <wp:anchor distT="0" distB="0" distL="0" distR="0" simplePos="0" relativeHeight="251659264" behindDoc="0" locked="0" layoutInCell="1" allowOverlap="1" wp14:anchorId="73CFB290" wp14:editId="0202359A">
+            <wp:simplePos x="0" y="0"/>
+            <wp:positionH relativeFrom="column">
+              <wp:posOffset>3900805</wp:posOffset>
+            </wp:positionH>
+            <wp:positionV relativeFrom="paragraph">
+              <wp:posOffset>32385</wp:posOffset>
+            </wp:positionV>
+            <wp:extent cx="2246630" cy="529590"/>
+            <wp:effectExtent l="0" t="0" r="0" b="0"/>
+            <wp:wrapSquare wrapText="largest"/>
+            <wp:docPr id="7" name="Picture"/>
+            <wp:cNvGraphicFramePr>
+              <a:graphicFrameLocks xmlns:a="http://schemas.openxmlformats.org/drawingml/2006/main" noChangeAspect="1"/>
+            </wp:cNvGraphicFramePr>
+            <a:graphic xmlns:a="http://schemas.openxmlformats.org/drawingml/2006/main">
+              <a:graphicData uri="http://schemas.openxmlformats.org/drawingml/2006/picture">
+                <pic:pic xmlns:pic="http://schemas.openxmlformats.org/drawingml/2006/picture">
+                  <pic:nvPicPr>
+                    <pic:cNvPr id="2" name="Picture"/>
+                    <pic:cNvPicPr>
+                      <a:picLocks noChangeAspect="1" noChangeArrowheads="1"/>
+                    </pic:cNvPicPr>
+                  </pic:nvPicPr>
+                  <pic:blipFill>
+                    <a:blip r:embed="rId16"/>
+                    <a:stretch>
+                      <a:fillRect/>
+                    </a:stretch>
+                  </pic:blipFill>
+                  <pic:spPr bwMode="auto">
+                    <a:xfrm>
+                      <a:off x="0" y="0"/>
+                      <a:ext cx="2246630" cy="529590"/>
+                    </a:xfrm>
+                    <a:prstGeom prst="rect">
+                      <a:avLst/>
+                    </a:prstGeom>
+                    <a:noFill/>
+                    <a:ln w="9525">
+                      <a:noFill/>
+                      <a:miter lim="800000"/>
+                      <a:headEnd/>
+                      <a:tailEnd/>
+                    </a:ln>
+                  </pic:spPr>
+                </pic:pic>
+              </a:graphicData>
+            </a:graphic>
+          </wp:anchor>
+        </w:drawing>
+      </w:r>
+    </w:p>
+    <w:p>
+      <w:pPr>
+        <w:pStyle w:val="Heading2"/>
+      </w:pPr>
+      <w:r>
+        <w:t>Methoden</w:t>
+      </w:r>
+    </w:p>
+    <w:p>
+      <w:r>
+        <w:t xml:space="preserve">Maar we kunnen nog steeds </w:t>
+      </w:r>
+      <w:r>
+        <w:drawing>
+          <wp:anchor distT="0" distB="0" distL="0" distR="0" simplePos="0" relativeHeight="251660288" behindDoc="0" locked="0" layoutInCell="1" allowOverlap="1" wp14:anchorId="735B46F9" wp14:editId="0FBEBBBE">
+            <wp:simplePos x="0" y="0"/>
+            <wp:positionH relativeFrom="column">
+              <wp:posOffset>3107690</wp:posOffset>
+            </wp:positionH>
+            <wp:positionV relativeFrom="paragraph">
+              <wp:posOffset>603885</wp:posOffset>
+            </wp:positionV>
+            <wp:extent cx="3101975" cy="923290"/>
+            <wp:effectExtent l="0" t="0" r="0" b="0"/>
+            <wp:wrapSquare wrapText="largest"/>
+            <wp:docPr id="8" name="Picture"/>
+            <wp:cNvGraphicFramePr>
+              <a:graphicFrameLocks xmlns:a="http://schemas.openxmlformats.org/drawingml/2006/main" noChangeAspect="1"/>
+            </wp:cNvGraphicFramePr>
+            <a:graphic xmlns:a="http://schemas.openxmlformats.org/drawingml/2006/main">
+              <a:graphicData uri="http://schemas.openxmlformats.org/drawingml/2006/picture">
+                <pic:pic xmlns:pic="http://schemas.openxmlformats.org/drawingml/2006/picture">
+                  <pic:nvPicPr>
+                    <pic:cNvPr id="3" name="Picture"/>
+                    <pic:cNvPicPr>
+                      <a:picLocks noChangeAspect="1" noChangeArrowheads="1"/>
+                    </pic:cNvPicPr>
+                  </pic:nvPicPr>
+                  <pic:blipFill>
+                    <a:blip r:embed="rId17"/>
+                    <a:stretch>
+                      <a:fillRect/>
+                    </a:stretch>
+                  </pic:blipFill>
+                  <pic:spPr bwMode="auto">
+                    <a:xfrm>
+                      <a:off x="0" y="0"/>
+                      <a:ext cx="3101975" cy="923290"/>
+                    </a:xfrm>
+                    <a:prstGeom prst="rect">
+                      <a:avLst/>
+                    </a:prstGeom>
+                    <a:noFill/>
+                    <a:ln w="9525">
+                      <a:noFill/>
+                      <a:miter lim="800000"/>
+                      <a:headEnd/>
+                      <a:tailEnd/>
+                    </a:ln>
+                  </pic:spPr>
+                </pic:pic>
+              </a:graphicData>
+            </a:graphic>
+          </wp:anchor>
+        </w:drawing>
+      </w:r>
+      <w:r>
+        <w:t>niets met de taart doen. Daarvoor gebruiken we methoden. Een methode is een stukje programmeer-code die de taart verandert, of informatie van de taart “leest”. Zo kun je een stukje code schrijven om de taart te bakken, te decoreren en natuurlijk op te eten.</w:t>
+      </w:r>
+    </w:p>
+    <w:p/>
+    <w:p>
+      <w:r>
+        <w:t>Hiernaast zie je 2 methoden genaamd “bak” en “decoreer”. De invulling hebben we even weggelaten en er een stukje commentaar in gezet, dat eventueel later kan worden ingevuld.</w:t>
+      </w:r>
+    </w:p>
+    <w:p>
+      <w:pPr>
+        <w:pStyle w:val="Heading2"/>
+      </w:pPr>
+      <w:r>
+        <w:t>Commentaar</w:t>
+      </w:r>
+    </w:p>
+    <w:p>
+      <w:r>
+        <w:t>Soms wil je in een stukje code wat tekst opnemen, bijvoorbeeld om iets toe te lichten, of om aan te geven dat je dit stukje later invult. Dat laatste hebben we hierboven gedaan. Door middel van 2 schuine strepen (genaamd “slash”) geef je aan, dat de rest van de regel commentaar is. Commentaar wordt door de computer genegeerd en dus ook niet uitgevoerd.</w:t>
+      </w:r>
+    </w:p>
+    <w:p>
+      <w:pPr>
+        <w:pStyle w:val="Heading1"/>
+      </w:pPr>
       <w:bookmarkStart w:id="8" w:name="_GoBack"/>
       <w:bookmarkEnd w:id="8"/>
-    </w:p>
-    <w:p>
-      <w:pPr>
-        <w:pStyle w:val="ListParagraph"/>
-        <w:numPr>
-          <w:ilvl w:val="1"/>
-          <w:numId w:val="6"/>
-        </w:numPr>
-        <w:spacing w:after="0" w:line="240" w:lineRule="auto"/>
-        <w:jc w:val="left"/>
-      </w:pPr>
-      <w:r>
-        <w:t>Class</w:t>
-      </w:r>
-    </w:p>
-    <w:p>
-      <w:pPr>
-        <w:pStyle w:val="ListParagraph"/>
-        <w:numPr>
-          <w:ilvl w:val="1"/>
-          <w:numId w:val="6"/>
-        </w:numPr>
-        <w:spacing w:after="0" w:line="240" w:lineRule="auto"/>
-        <w:jc w:val="left"/>
-      </w:pPr>
-      <w:r>
-        <w:t>Variabelen</w:t>
-      </w:r>
-    </w:p>
-    <w:p>
-      <w:pPr>
-        <w:pStyle w:val="ListParagraph"/>
-        <w:numPr>
-          <w:ilvl w:val="1"/>
-          <w:numId w:val="6"/>
-        </w:numPr>
-        <w:spacing w:after="0" w:line="240" w:lineRule="auto"/>
-        <w:jc w:val="left"/>
-        <w:rPr>
-          <w:lang w:val="en-US"/>
-        </w:rPr>
-      </w:pPr>
-      <w:proofErr w:type="spellStart"/>
-      <w:r>
-        <w:rPr>
-          <w:lang w:val="en-US"/>
-        </w:rPr>
-        <w:t>Methoden</w:t>
-      </w:r>
-      <w:proofErr w:type="spellEnd"/>
-    </w:p>
-    <w:p>
-      <w:pPr>
-        <w:pStyle w:val="ListParagraph"/>
-        <w:numPr>
-          <w:ilvl w:val="1"/>
-          <w:numId w:val="6"/>
-        </w:numPr>
-        <w:spacing w:after="0" w:line="240" w:lineRule="auto"/>
-        <w:jc w:val="left"/>
-        <w:rPr>
-          <w:lang w:val="en-US"/>
-        </w:rPr>
-      </w:pPr>
-      <w:r>
-        <w:rPr>
-          <w:lang w:val="en-US"/>
-        </w:rPr>
-        <w:t>Comments</w:t>
-      </w:r>
-    </w:p>
-    <w:p/>
-    <w:p>
-      <w:pPr>
-        <w:pStyle w:val="Heading1"/>
-      </w:pPr>
-      <w:r>
+      <w:r>
+        <w:lastRenderedPageBreak/>
         <w:t>Mod releasen</w:t>
       </w:r>
     </w:p>
@@ -1950,21 +2201,21 @@
         <v:path o:extrusionok="f" gradientshapeok="t" o:connecttype="rect"/>
         <o:lock v:ext="edit" aspectratio="t"/>
       </v:shapetype>
-      <v:shape id="_x0000_i1035" type="#_x0000_t75" style="width:460.15pt;height:344.95pt" o:bullet="t">
+      <v:shape id="_x0000_i1116" type="#_x0000_t75" style="width:460.15pt;height:344.95pt" o:bullet="t">
         <v:imagedata r:id="rId1" o:title="windows-icon-614x460"/>
       </v:shape>
     </w:pict>
   </w:numPicBullet>
   <w:numPicBullet w:numPicBulletId="1">
     <w:pict>
-      <v:shape id="_x0000_i1036" type="#_x0000_t75" style="width:38.2pt;height:32.55pt" o:bullet="t">
+      <v:shape id="_x0000_i1117" type="#_x0000_t75" style="width:38.2pt;height:32.55pt" o:bullet="t">
         <v:imagedata r:id="rId2" o:title="windows-icon"/>
       </v:shape>
     </w:pict>
   </w:numPicBullet>
   <w:numPicBullet w:numPicBulletId="2">
     <w:pict>
-      <v:shape id="_x0000_i1037" type="#_x0000_t75" style="width:212.85pt;height:261.1pt" o:bullet="t">
+      <v:shape id="_x0000_i1118" type="#_x0000_t75" style="width:212.85pt;height:261.1pt" o:bullet="t">
         <v:imagedata r:id="rId3" o:title="apple"/>
       </v:shape>
     </w:pict>
@@ -2681,14 +2932,15 @@
   <w:docDefaults>
     <w:rPrDefault>
       <w:rPr>
-        <w:rFonts w:asciiTheme="minorHAnsi" w:eastAsiaTheme="minorHAnsi" w:hAnsiTheme="minorHAnsi" w:cstheme="minorBidi"/>
+        <w:rFonts w:asciiTheme="minorHAnsi" w:eastAsiaTheme="minorEastAsia" w:hAnsiTheme="minorHAnsi" w:cstheme="minorBidi"/>
+        <w:sz w:val="22"/>
+        <w:szCs w:val="22"/>
         <w:lang w:val="nl-NL" w:eastAsia="en-US" w:bidi="ar-SA"/>
       </w:rPr>
     </w:rPrDefault>
     <w:pPrDefault>
       <w:pPr>
-        <w:spacing w:after="200" w:line="276" w:lineRule="auto"/>
-        <w:jc w:val="both"/>
+        <w:ind w:firstLine="360"/>
       </w:pPr>
     </w:pPrDefault>
   </w:docDefaults>
@@ -2834,7 +3086,7 @@
   <w:style w:type="paragraph" w:default="1" w:styleId="Normal">
     <w:name w:val="Normal"/>
     <w:qFormat/>
-    <w:rsid w:val="00EB309C"/>
+    <w:rsid w:val="00A42D1B"/>
   </w:style>
   <w:style w:type="paragraph" w:styleId="Heading1">
     <w:name w:val="heading 1"/>
@@ -2843,17 +3095,22 @@
     <w:link w:val="Heading1Char"/>
     <w:uiPriority w:val="9"/>
     <w:qFormat/>
-    <w:rsid w:val="00EB309C"/>
+    <w:rsid w:val="00A42D1B"/>
     <w:pPr>
-      <w:spacing w:before="300" w:after="40"/>
-      <w:jc w:val="left"/>
+      <w:pBdr>
+        <w:bottom w:val="single" w:sz="12" w:space="1" w:color="6E9400" w:themeColor="accent1" w:themeShade="BF"/>
+      </w:pBdr>
+      <w:spacing w:before="600" w:after="80"/>
+      <w:ind w:firstLine="0"/>
       <w:outlineLvl w:val="0"/>
     </w:pPr>
     <w:rPr>
-      <w:smallCaps/>
-      <w:spacing w:val="5"/>
-      <w:sz w:val="32"/>
-      <w:szCs w:val="32"/>
+      <w:rFonts w:asciiTheme="majorHAnsi" w:eastAsiaTheme="majorEastAsia" w:hAnsiTheme="majorHAnsi" w:cstheme="majorBidi"/>
+      <w:b/>
+      <w:bCs/>
+      <w:color w:val="6E9400" w:themeColor="accent1" w:themeShade="BF"/>
+      <w:sz w:val="24"/>
+      <w:szCs w:val="24"/>
     </w:rPr>
   </w:style>
   <w:style w:type="paragraph" w:styleId="Heading2">
@@ -2864,17 +3121,20 @@
     <w:uiPriority w:val="9"/>
     <w:unhideWhenUsed/>
     <w:qFormat/>
-    <w:rsid w:val="00EB309C"/>
+    <w:rsid w:val="00A42D1B"/>
     <w:pPr>
-      <w:spacing w:before="240" w:after="80"/>
-      <w:jc w:val="left"/>
+      <w:pBdr>
+        <w:bottom w:val="single" w:sz="8" w:space="1" w:color="94C600" w:themeColor="accent1"/>
+      </w:pBdr>
+      <w:spacing w:before="200" w:after="80"/>
+      <w:ind w:firstLine="0"/>
       <w:outlineLvl w:val="1"/>
     </w:pPr>
     <w:rPr>
-      <w:smallCaps/>
-      <w:spacing w:val="5"/>
-      <w:sz w:val="28"/>
-      <w:szCs w:val="28"/>
+      <w:rFonts w:asciiTheme="majorHAnsi" w:eastAsiaTheme="majorEastAsia" w:hAnsiTheme="majorHAnsi" w:cstheme="majorBidi"/>
+      <w:color w:val="6E9400" w:themeColor="accent1" w:themeShade="BF"/>
+      <w:sz w:val="24"/>
+      <w:szCs w:val="24"/>
     </w:rPr>
   </w:style>
   <w:style w:type="paragraph" w:styleId="Heading3">
@@ -2885,15 +3145,18 @@
     <w:uiPriority w:val="9"/>
     <w:unhideWhenUsed/>
     <w:qFormat/>
-    <w:rsid w:val="00EB309C"/>
+    <w:rsid w:val="00A42D1B"/>
     <w:pPr>
-      <w:spacing w:after="0"/>
-      <w:jc w:val="left"/>
+      <w:pBdr>
+        <w:bottom w:val="single" w:sz="4" w:space="1" w:color="CFFF43" w:themeColor="accent1" w:themeTint="99"/>
+      </w:pBdr>
+      <w:spacing w:before="200" w:after="80"/>
+      <w:ind w:firstLine="0"/>
       <w:outlineLvl w:val="2"/>
     </w:pPr>
     <w:rPr>
-      <w:smallCaps/>
-      <w:spacing w:val="5"/>
+      <w:rFonts w:asciiTheme="majorHAnsi" w:eastAsiaTheme="majorEastAsia" w:hAnsiTheme="majorHAnsi" w:cstheme="majorBidi"/>
+      <w:color w:val="94C600" w:themeColor="accent1"/>
       <w:sz w:val="24"/>
       <w:szCs w:val="24"/>
     </w:rPr>
@@ -2907,17 +3170,22 @@
     <w:semiHidden/>
     <w:unhideWhenUsed/>
     <w:qFormat/>
-    <w:rsid w:val="00EB309C"/>
+    <w:rsid w:val="00A42D1B"/>
     <w:pPr>
-      <w:spacing w:before="240" w:after="0"/>
-      <w:jc w:val="left"/>
+      <w:pBdr>
+        <w:bottom w:val="single" w:sz="4" w:space="2" w:color="DFFF82" w:themeColor="accent1" w:themeTint="66"/>
+      </w:pBdr>
+      <w:spacing w:before="200" w:after="80"/>
+      <w:ind w:firstLine="0"/>
       <w:outlineLvl w:val="3"/>
     </w:pPr>
     <w:rPr>
-      <w:smallCaps/>
-      <w:spacing w:val="10"/>
-      <w:sz w:val="22"/>
-      <w:szCs w:val="22"/>
+      <w:rFonts w:asciiTheme="majorHAnsi" w:eastAsiaTheme="majorEastAsia" w:hAnsiTheme="majorHAnsi" w:cstheme="majorBidi"/>
+      <w:i/>
+      <w:iCs/>
+      <w:color w:val="94C600" w:themeColor="accent1"/>
+      <w:sz w:val="24"/>
+      <w:szCs w:val="24"/>
     </w:rPr>
   </w:style>
   <w:style w:type="paragraph" w:styleId="Heading5">
@@ -2929,18 +3197,15 @@
     <w:semiHidden/>
     <w:unhideWhenUsed/>
     <w:qFormat/>
-    <w:rsid w:val="00EB309C"/>
+    <w:rsid w:val="00A42D1B"/>
     <w:pPr>
-      <w:spacing w:before="200" w:after="0"/>
-      <w:jc w:val="left"/>
+      <w:spacing w:before="200" w:after="80"/>
+      <w:ind w:firstLine="0"/>
       <w:outlineLvl w:val="4"/>
     </w:pPr>
     <w:rPr>
-      <w:smallCaps/>
-      <w:color w:val="943634" w:themeColor="accent2" w:themeShade="BF"/>
-      <w:spacing w:val="10"/>
-      <w:sz w:val="22"/>
-      <w:szCs w:val="26"/>
+      <w:rFonts w:asciiTheme="majorHAnsi" w:eastAsiaTheme="majorEastAsia" w:hAnsiTheme="majorHAnsi" w:cstheme="majorBidi"/>
+      <w:color w:val="94C600" w:themeColor="accent1"/>
     </w:rPr>
   </w:style>
   <w:style w:type="paragraph" w:styleId="Heading6">
@@ -2952,17 +3217,17 @@
     <w:semiHidden/>
     <w:unhideWhenUsed/>
     <w:qFormat/>
-    <w:rsid w:val="00EB309C"/>
+    <w:rsid w:val="00A42D1B"/>
     <w:pPr>
-      <w:spacing w:after="0"/>
-      <w:jc w:val="left"/>
+      <w:spacing w:before="280" w:after="100"/>
+      <w:ind w:firstLine="0"/>
       <w:outlineLvl w:val="5"/>
     </w:pPr>
     <w:rPr>
-      <w:smallCaps/>
-      <w:color w:val="C0504D" w:themeColor="accent2"/>
-      <w:spacing w:val="5"/>
-      <w:sz w:val="22"/>
+      <w:rFonts w:asciiTheme="majorHAnsi" w:eastAsiaTheme="majorEastAsia" w:hAnsiTheme="majorHAnsi" w:cstheme="majorBidi"/>
+      <w:i/>
+      <w:iCs/>
+      <w:color w:val="94C600" w:themeColor="accent1"/>
     </w:rPr>
   </w:style>
   <w:style w:type="paragraph" w:styleId="Heading7">
@@ -2974,17 +3239,19 @@
     <w:semiHidden/>
     <w:unhideWhenUsed/>
     <w:qFormat/>
-    <w:rsid w:val="00EB309C"/>
+    <w:rsid w:val="00A42D1B"/>
     <w:pPr>
-      <w:spacing w:after="0"/>
-      <w:jc w:val="left"/>
+      <w:spacing w:before="320" w:after="100"/>
+      <w:ind w:firstLine="0"/>
       <w:outlineLvl w:val="6"/>
     </w:pPr>
     <w:rPr>
+      <w:rFonts w:asciiTheme="majorHAnsi" w:eastAsiaTheme="majorEastAsia" w:hAnsiTheme="majorHAnsi" w:cstheme="majorBidi"/>
       <w:b/>
-      <w:smallCaps/>
-      <w:color w:val="C0504D" w:themeColor="accent2"/>
-      <w:spacing w:val="10"/>
+      <w:bCs/>
+      <w:color w:val="FF6700" w:themeColor="accent3"/>
+      <w:sz w:val="20"/>
+      <w:szCs w:val="20"/>
     </w:rPr>
   </w:style>
   <w:style w:type="paragraph" w:styleId="Heading8">
@@ -2996,17 +3263,21 @@
     <w:semiHidden/>
     <w:unhideWhenUsed/>
     <w:qFormat/>
-    <w:rsid w:val="00EB309C"/>
+    <w:rsid w:val="00A42D1B"/>
     <w:pPr>
-      <w:spacing w:after="0"/>
-      <w:jc w:val="left"/>
+      <w:spacing w:before="320" w:after="100"/>
+      <w:ind w:firstLine="0"/>
       <w:outlineLvl w:val="7"/>
     </w:pPr>
     <w:rPr>
+      <w:rFonts w:asciiTheme="majorHAnsi" w:eastAsiaTheme="majorEastAsia" w:hAnsiTheme="majorHAnsi" w:cstheme="majorBidi"/>
       <w:b/>
+      <w:bCs/>
       <w:i/>
-      <w:smallCaps/>
-      <w:color w:val="943634" w:themeColor="accent2" w:themeShade="BF"/>
+      <w:iCs/>
+      <w:color w:val="FF6700" w:themeColor="accent3"/>
+      <w:sz w:val="20"/>
+      <w:szCs w:val="20"/>
     </w:rPr>
   </w:style>
   <w:style w:type="paragraph" w:styleId="Heading9">
@@ -3018,17 +3289,19 @@
     <w:semiHidden/>
     <w:unhideWhenUsed/>
     <w:qFormat/>
-    <w:rsid w:val="00EB309C"/>
+    <w:rsid w:val="00A42D1B"/>
     <w:pPr>
-      <w:spacing w:after="0"/>
-      <w:jc w:val="left"/>
+      <w:spacing w:before="320" w:after="100"/>
+      <w:ind w:firstLine="0"/>
       <w:outlineLvl w:val="8"/>
     </w:pPr>
     <w:rPr>
-      <w:b/>
+      <w:rFonts w:asciiTheme="majorHAnsi" w:eastAsiaTheme="majorEastAsia" w:hAnsiTheme="majorHAnsi" w:cstheme="majorBidi"/>
       <w:i/>
-      <w:smallCaps/>
-      <w:color w:val="622423" w:themeColor="accent2" w:themeShade="7F"/>
+      <w:iCs/>
+      <w:color w:val="FF6700" w:themeColor="accent3"/>
+      <w:sz w:val="20"/>
+      <w:szCs w:val="20"/>
     </w:rPr>
   </w:style>
   <w:style w:type="character" w:default="1" w:styleId="DefaultParagraphFont">
@@ -3063,12 +3336,14 @@
     <w:basedOn w:val="DefaultParagraphFont"/>
     <w:link w:val="Heading1"/>
     <w:uiPriority w:val="9"/>
-    <w:rsid w:val="00EB309C"/>
-    <w:rPr>
-      <w:smallCaps/>
-      <w:spacing w:val="5"/>
-      <w:sz w:val="32"/>
-      <w:szCs w:val="32"/>
+    <w:rsid w:val="00A42D1B"/>
+    <w:rPr>
+      <w:rFonts w:asciiTheme="majorHAnsi" w:eastAsiaTheme="majorEastAsia" w:hAnsiTheme="majorHAnsi" w:cstheme="majorBidi"/>
+      <w:b/>
+      <w:bCs/>
+      <w:color w:val="6E9400" w:themeColor="accent1" w:themeShade="BF"/>
+      <w:sz w:val="24"/>
+      <w:szCs w:val="24"/>
     </w:rPr>
   </w:style>
   <w:style w:type="character" w:customStyle="1" w:styleId="Heading2Char">
@@ -3076,12 +3351,12 @@
     <w:basedOn w:val="DefaultParagraphFont"/>
     <w:link w:val="Heading2"/>
     <w:uiPriority w:val="9"/>
-    <w:rsid w:val="00EB309C"/>
-    <w:rPr>
-      <w:smallCaps/>
-      <w:spacing w:val="5"/>
-      <w:sz w:val="28"/>
-      <w:szCs w:val="28"/>
+    <w:rsid w:val="00A42D1B"/>
+    <w:rPr>
+      <w:rFonts w:asciiTheme="majorHAnsi" w:eastAsiaTheme="majorEastAsia" w:hAnsiTheme="majorHAnsi" w:cstheme="majorBidi"/>
+      <w:color w:val="6E9400" w:themeColor="accent1" w:themeShade="BF"/>
+      <w:sz w:val="24"/>
+      <w:szCs w:val="24"/>
     </w:rPr>
   </w:style>
   <w:style w:type="character" w:customStyle="1" w:styleId="Heading3Char">
@@ -3089,10 +3364,10 @@
     <w:basedOn w:val="DefaultParagraphFont"/>
     <w:link w:val="Heading3"/>
     <w:uiPriority w:val="9"/>
-    <w:rsid w:val="00EB309C"/>
-    <w:rPr>
-      <w:smallCaps/>
-      <w:spacing w:val="5"/>
+    <w:rsid w:val="00A42D1B"/>
+    <w:rPr>
+      <w:rFonts w:asciiTheme="majorHAnsi" w:eastAsiaTheme="majorEastAsia" w:hAnsiTheme="majorHAnsi" w:cstheme="majorBidi"/>
+      <w:color w:val="94C600" w:themeColor="accent1"/>
       <w:sz w:val="24"/>
       <w:szCs w:val="24"/>
     </w:rPr>
@@ -3103,12 +3378,14 @@
     <w:link w:val="Heading4"/>
     <w:uiPriority w:val="9"/>
     <w:semiHidden/>
-    <w:rsid w:val="00EB309C"/>
-    <w:rPr>
-      <w:smallCaps/>
-      <w:spacing w:val="10"/>
-      <w:sz w:val="22"/>
-      <w:szCs w:val="22"/>
+    <w:rsid w:val="00A42D1B"/>
+    <w:rPr>
+      <w:rFonts w:asciiTheme="majorHAnsi" w:eastAsiaTheme="majorEastAsia" w:hAnsiTheme="majorHAnsi" w:cstheme="majorBidi"/>
+      <w:i/>
+      <w:iCs/>
+      <w:color w:val="94C600" w:themeColor="accent1"/>
+      <w:sz w:val="24"/>
+      <w:szCs w:val="24"/>
     </w:rPr>
   </w:style>
   <w:style w:type="character" w:customStyle="1" w:styleId="Heading5Char">
@@ -3117,13 +3394,10 @@
     <w:link w:val="Heading5"/>
     <w:uiPriority w:val="9"/>
     <w:semiHidden/>
-    <w:rsid w:val="00EB309C"/>
-    <w:rPr>
-      <w:smallCaps/>
-      <w:color w:val="943634" w:themeColor="accent2" w:themeShade="BF"/>
-      <w:spacing w:val="10"/>
-      <w:sz w:val="22"/>
-      <w:szCs w:val="26"/>
+    <w:rsid w:val="00A42D1B"/>
+    <w:rPr>
+      <w:rFonts w:asciiTheme="majorHAnsi" w:eastAsiaTheme="majorEastAsia" w:hAnsiTheme="majorHAnsi" w:cstheme="majorBidi"/>
+      <w:color w:val="94C600" w:themeColor="accent1"/>
     </w:rPr>
   </w:style>
   <w:style w:type="character" w:customStyle="1" w:styleId="Heading6Char">
@@ -3132,12 +3406,12 @@
     <w:link w:val="Heading6"/>
     <w:uiPriority w:val="9"/>
     <w:semiHidden/>
-    <w:rsid w:val="00EB309C"/>
-    <w:rPr>
-      <w:smallCaps/>
-      <w:color w:val="C0504D" w:themeColor="accent2"/>
-      <w:spacing w:val="5"/>
-      <w:sz w:val="22"/>
+    <w:rsid w:val="00A42D1B"/>
+    <w:rPr>
+      <w:rFonts w:asciiTheme="majorHAnsi" w:eastAsiaTheme="majorEastAsia" w:hAnsiTheme="majorHAnsi" w:cstheme="majorBidi"/>
+      <w:i/>
+      <w:iCs/>
+      <w:color w:val="94C600" w:themeColor="accent1"/>
     </w:rPr>
   </w:style>
   <w:style w:type="character" w:customStyle="1" w:styleId="Heading7Char">
@@ -3146,12 +3420,14 @@
     <w:link w:val="Heading7"/>
     <w:uiPriority w:val="9"/>
     <w:semiHidden/>
-    <w:rsid w:val="00EB309C"/>
-    <w:rPr>
+    <w:rsid w:val="00A42D1B"/>
+    <w:rPr>
+      <w:rFonts w:asciiTheme="majorHAnsi" w:eastAsiaTheme="majorEastAsia" w:hAnsiTheme="majorHAnsi" w:cstheme="majorBidi"/>
       <w:b/>
-      <w:smallCaps/>
-      <w:color w:val="C0504D" w:themeColor="accent2"/>
-      <w:spacing w:val="10"/>
+      <w:bCs/>
+      <w:color w:val="FF6700" w:themeColor="accent3"/>
+      <w:sz w:val="20"/>
+      <w:szCs w:val="20"/>
     </w:rPr>
   </w:style>
   <w:style w:type="character" w:customStyle="1" w:styleId="Heading8Char">
@@ -3160,12 +3436,16 @@
     <w:link w:val="Heading8"/>
     <w:uiPriority w:val="9"/>
     <w:semiHidden/>
-    <w:rsid w:val="00EB309C"/>
-    <w:rPr>
+    <w:rsid w:val="00A42D1B"/>
+    <w:rPr>
+      <w:rFonts w:asciiTheme="majorHAnsi" w:eastAsiaTheme="majorEastAsia" w:hAnsiTheme="majorHAnsi" w:cstheme="majorBidi"/>
       <w:b/>
+      <w:bCs/>
       <w:i/>
-      <w:smallCaps/>
-      <w:color w:val="943634" w:themeColor="accent2" w:themeShade="BF"/>
+      <w:iCs/>
+      <w:color w:val="FF6700" w:themeColor="accent3"/>
+      <w:sz w:val="20"/>
+      <w:szCs w:val="20"/>
     </w:rPr>
   </w:style>
   <w:style w:type="character" w:customStyle="1" w:styleId="Heading9Char">
@@ -3174,12 +3454,14 @@
     <w:link w:val="Heading9"/>
     <w:uiPriority w:val="9"/>
     <w:semiHidden/>
-    <w:rsid w:val="00EB309C"/>
-    <w:rPr>
-      <w:b/>
+    <w:rsid w:val="00A42D1B"/>
+    <w:rPr>
+      <w:rFonts w:asciiTheme="majorHAnsi" w:eastAsiaTheme="majorEastAsia" w:hAnsiTheme="majorHAnsi" w:cstheme="majorBidi"/>
       <w:i/>
-      <w:smallCaps/>
-      <w:color w:val="622423" w:themeColor="accent2" w:themeShade="7F"/>
+      <w:iCs/>
+      <w:color w:val="FF6700" w:themeColor="accent3"/>
+      <w:sz w:val="20"/>
+      <w:szCs w:val="20"/>
     </w:rPr>
   </w:style>
   <w:style w:type="paragraph" w:styleId="Caption">
@@ -3190,12 +3472,11 @@
     <w:semiHidden/>
     <w:unhideWhenUsed/>
     <w:qFormat/>
-    <w:rsid w:val="00EB309C"/>
+    <w:rsid w:val="00A42D1B"/>
     <w:rPr>
       <w:b/>
       <w:bCs/>
-      <w:caps/>
-      <w:sz w:val="16"/>
+      <w:sz w:val="18"/>
       <w:szCs w:val="18"/>
     </w:rPr>
   </w:style>
@@ -3206,18 +3487,22 @@
     <w:link w:val="TitleChar"/>
     <w:uiPriority w:val="10"/>
     <w:qFormat/>
-    <w:rsid w:val="00EB309C"/>
+    <w:rsid w:val="00A42D1B"/>
     <w:pPr>
       <w:pBdr>
-        <w:top w:val="single" w:sz="12" w:space="1" w:color="C0504D" w:themeColor="accent2"/>
+        <w:top w:val="single" w:sz="8" w:space="10" w:color="D7FF63" w:themeColor="accent1" w:themeTint="7F"/>
+        <w:bottom w:val="single" w:sz="24" w:space="15" w:color="FF6700" w:themeColor="accent3"/>
       </w:pBdr>
-      <w:spacing w:line="240" w:lineRule="auto"/>
-      <w:jc w:val="right"/>
+      <w:ind w:firstLine="0"/>
+      <w:jc w:val="center"/>
     </w:pPr>
     <w:rPr>
-      <w:smallCaps/>
-      <w:sz w:val="48"/>
-      <w:szCs w:val="48"/>
+      <w:rFonts w:asciiTheme="majorHAnsi" w:eastAsiaTheme="majorEastAsia" w:hAnsiTheme="majorHAnsi" w:cstheme="majorBidi"/>
+      <w:i/>
+      <w:iCs/>
+      <w:color w:val="496200" w:themeColor="accent1" w:themeShade="7F"/>
+      <w:sz w:val="60"/>
+      <w:szCs w:val="60"/>
     </w:rPr>
   </w:style>
   <w:style w:type="character" w:customStyle="1" w:styleId="TitleChar">
@@ -3225,11 +3510,14 @@
     <w:basedOn w:val="DefaultParagraphFont"/>
     <w:link w:val="Title"/>
     <w:uiPriority w:val="10"/>
-    <w:rsid w:val="00EB309C"/>
-    <w:rPr>
-      <w:smallCaps/>
-      <w:sz w:val="48"/>
-      <w:szCs w:val="48"/>
+    <w:rsid w:val="00A42D1B"/>
+    <w:rPr>
+      <w:rFonts w:asciiTheme="majorHAnsi" w:eastAsiaTheme="majorEastAsia" w:hAnsiTheme="majorHAnsi" w:cstheme="majorBidi"/>
+      <w:i/>
+      <w:iCs/>
+      <w:color w:val="496200" w:themeColor="accent1" w:themeShade="7F"/>
+      <w:sz w:val="60"/>
+      <w:szCs w:val="60"/>
     </w:rPr>
   </w:style>
   <w:style w:type="paragraph" w:styleId="Subtitle">
@@ -3239,14 +3527,17 @@
     <w:link w:val="SubtitleChar"/>
     <w:uiPriority w:val="11"/>
     <w:qFormat/>
-    <w:rsid w:val="00EB309C"/>
+    <w:rsid w:val="00A42D1B"/>
     <w:pPr>
-      <w:spacing w:after="720" w:line="240" w:lineRule="auto"/>
+      <w:spacing w:before="200" w:after="900"/>
+      <w:ind w:firstLine="0"/>
       <w:jc w:val="right"/>
     </w:pPr>
     <w:rPr>
-      <w:rFonts w:asciiTheme="majorHAnsi" w:eastAsiaTheme="majorEastAsia" w:hAnsiTheme="majorHAnsi" w:cstheme="majorBidi"/>
-      <w:szCs w:val="22"/>
+      <w:i/>
+      <w:iCs/>
+      <w:sz w:val="24"/>
+      <w:szCs w:val="24"/>
     </w:rPr>
   </w:style>
   <w:style w:type="character" w:customStyle="1" w:styleId="SubtitleChar">
@@ -3254,31 +3545,37 @@
     <w:basedOn w:val="DefaultParagraphFont"/>
     <w:link w:val="Subtitle"/>
     <w:uiPriority w:val="11"/>
-    <w:rsid w:val="00EB309C"/>
-    <w:rPr>
-      <w:rFonts w:asciiTheme="majorHAnsi" w:eastAsiaTheme="majorEastAsia" w:hAnsiTheme="majorHAnsi" w:cstheme="majorBidi"/>
-      <w:szCs w:val="22"/>
+    <w:rsid w:val="00A42D1B"/>
+    <w:rPr>
+      <w:i/>
+      <w:iCs/>
+      <w:sz w:val="24"/>
+      <w:szCs w:val="24"/>
     </w:rPr>
   </w:style>
   <w:style w:type="character" w:styleId="Strong">
     <w:name w:val="Strong"/>
+    <w:basedOn w:val="DefaultParagraphFont"/>
     <w:uiPriority w:val="22"/>
     <w:qFormat/>
-    <w:rsid w:val="00EB309C"/>
+    <w:rsid w:val="00A42D1B"/>
     <w:rPr>
       <w:b/>
-      <w:color w:val="C0504D" w:themeColor="accent2"/>
+      <w:bCs/>
+      <w:spacing w:val="0"/>
     </w:rPr>
   </w:style>
   <w:style w:type="character" w:styleId="Emphasis">
     <w:name w:val="Emphasis"/>
     <w:uiPriority w:val="20"/>
     <w:qFormat/>
-    <w:rsid w:val="00EB309C"/>
+    <w:rsid w:val="00A42D1B"/>
     <w:rPr>
       <w:b/>
+      <w:bCs/>
       <w:i/>
-      <w:spacing w:val="10"/>
+      <w:iCs/>
+      <w:color w:val="5A5A5A" w:themeColor="text1" w:themeTint="A5"/>
     </w:rPr>
   </w:style>
   <w:style w:type="paragraph" w:styleId="NoSpacing">
@@ -3287,9 +3584,9 @@
     <w:link w:val="NoSpacingChar"/>
     <w:uiPriority w:val="1"/>
     <w:qFormat/>
-    <w:rsid w:val="00EB309C"/>
+    <w:rsid w:val="00A42D1B"/>
     <w:pPr>
-      <w:spacing w:after="0" w:line="240" w:lineRule="auto"/>
+      <w:ind w:firstLine="0"/>
     </w:pPr>
   </w:style>
   <w:style w:type="character" w:customStyle="1" w:styleId="NoSpacingChar">
@@ -3297,14 +3594,14 @@
     <w:basedOn w:val="DefaultParagraphFont"/>
     <w:link w:val="NoSpacing"/>
     <w:uiPriority w:val="1"/>
-    <w:rsid w:val="00EB309C"/>
+    <w:rsid w:val="00A42D1B"/>
   </w:style>
   <w:style w:type="paragraph" w:styleId="ListParagraph">
     <w:name w:val="List Paragraph"/>
     <w:basedOn w:val="Normal"/>
     <w:uiPriority w:val="34"/>
     <w:qFormat/>
-    <w:rsid w:val="00EB309C"/>
+    <w:rsid w:val="00A42D1B"/>
     <w:pPr>
       <w:ind w:left="720"/>
       <w:contextualSpacing/>
@@ -3317,9 +3614,12 @@
     <w:link w:val="QuoteChar"/>
     <w:uiPriority w:val="29"/>
     <w:qFormat/>
-    <w:rsid w:val="00EB309C"/>
-    <w:rPr>
+    <w:rsid w:val="00A42D1B"/>
+    <w:rPr>
+      <w:rFonts w:asciiTheme="majorHAnsi" w:eastAsiaTheme="majorEastAsia" w:hAnsiTheme="majorHAnsi" w:cstheme="majorBidi"/>
       <w:i/>
+      <w:iCs/>
+      <w:color w:val="5A5A5A" w:themeColor="text1" w:themeTint="A5"/>
     </w:rPr>
   </w:style>
   <w:style w:type="character" w:customStyle="1" w:styleId="QuoteChar">
@@ -3327,9 +3627,12 @@
     <w:basedOn w:val="DefaultParagraphFont"/>
     <w:link w:val="Quote"/>
     <w:uiPriority w:val="29"/>
-    <w:rsid w:val="00EB309C"/>
-    <w:rPr>
+    <w:rsid w:val="00A42D1B"/>
+    <w:rPr>
+      <w:rFonts w:asciiTheme="majorHAnsi" w:eastAsiaTheme="majorEastAsia" w:hAnsiTheme="majorHAnsi" w:cstheme="majorBidi"/>
       <w:i/>
+      <w:iCs/>
+      <w:color w:val="5A5A5A" w:themeColor="text1" w:themeTint="A5"/>
     </w:rPr>
   </w:style>
   <w:style w:type="paragraph" w:styleId="IntenseQuote">
@@ -3339,22 +3642,25 @@
     <w:link w:val="IntenseQuoteChar"/>
     <w:uiPriority w:val="30"/>
     <w:qFormat/>
-    <w:rsid w:val="00EB309C"/>
+    <w:rsid w:val="00A42D1B"/>
     <w:pPr>
       <w:pBdr>
-        <w:top w:val="single" w:sz="8" w:space="10" w:color="943634" w:themeColor="accent2" w:themeShade="BF"/>
-        <w:left w:val="single" w:sz="8" w:space="10" w:color="943634" w:themeColor="accent2" w:themeShade="BF"/>
-        <w:bottom w:val="single" w:sz="8" w:space="10" w:color="943634" w:themeColor="accent2" w:themeShade="BF"/>
-        <w:right w:val="single" w:sz="8" w:space="10" w:color="943634" w:themeColor="accent2" w:themeShade="BF"/>
+        <w:top w:val="single" w:sz="12" w:space="10" w:color="DFFF82" w:themeColor="accent1" w:themeTint="66"/>
+        <w:left w:val="single" w:sz="36" w:space="4" w:color="94C600" w:themeColor="accent1"/>
+        <w:bottom w:val="single" w:sz="24" w:space="10" w:color="FF6700" w:themeColor="accent3"/>
+        <w:right w:val="single" w:sz="36" w:space="4" w:color="94C600" w:themeColor="accent1"/>
       </w:pBdr>
-      <w:shd w:val="clear" w:color="auto" w:fill="C0504D" w:themeFill="accent2"/>
-      <w:spacing w:before="140" w:after="140"/>
+      <w:shd w:val="clear" w:color="auto" w:fill="94C600" w:themeFill="accent1"/>
+      <w:spacing w:before="320" w:after="320" w:line="300" w:lineRule="auto"/>
       <w:ind w:left="1440" w:right="1440"/>
     </w:pPr>
     <w:rPr>
-      <w:b/>
+      <w:rFonts w:asciiTheme="majorHAnsi" w:eastAsiaTheme="majorEastAsia" w:hAnsiTheme="majorHAnsi" w:cstheme="majorBidi"/>
       <w:i/>
+      <w:iCs/>
       <w:color w:val="FFFFFF" w:themeColor="background1"/>
+      <w:sz w:val="24"/>
+      <w:szCs w:val="24"/>
     </w:rPr>
   </w:style>
   <w:style w:type="character" w:customStyle="1" w:styleId="IntenseQuoteChar">
@@ -3362,70 +3668,79 @@
     <w:basedOn w:val="DefaultParagraphFont"/>
     <w:link w:val="IntenseQuote"/>
     <w:uiPriority w:val="30"/>
-    <w:rsid w:val="00EB309C"/>
-    <w:rPr>
-      <w:b/>
+    <w:rsid w:val="00A42D1B"/>
+    <w:rPr>
+      <w:rFonts w:asciiTheme="majorHAnsi" w:eastAsiaTheme="majorEastAsia" w:hAnsiTheme="majorHAnsi" w:cstheme="majorBidi"/>
       <w:i/>
+      <w:iCs/>
       <w:color w:val="FFFFFF" w:themeColor="background1"/>
-      <w:shd w:val="clear" w:color="auto" w:fill="C0504D" w:themeFill="accent2"/>
+      <w:sz w:val="24"/>
+      <w:szCs w:val="24"/>
+      <w:shd w:val="clear" w:color="auto" w:fill="94C600" w:themeFill="accent1"/>
     </w:rPr>
   </w:style>
   <w:style w:type="character" w:styleId="SubtleEmphasis">
     <w:name w:val="Subtle Emphasis"/>
     <w:uiPriority w:val="19"/>
     <w:qFormat/>
-    <w:rsid w:val="00EB309C"/>
+    <w:rsid w:val="00A42D1B"/>
     <w:rPr>
       <w:i/>
+      <w:iCs/>
+      <w:color w:val="5A5A5A" w:themeColor="text1" w:themeTint="A5"/>
     </w:rPr>
   </w:style>
   <w:style w:type="character" w:styleId="IntenseEmphasis">
     <w:name w:val="Intense Emphasis"/>
     <w:uiPriority w:val="21"/>
     <w:qFormat/>
-    <w:rsid w:val="00EB309C"/>
+    <w:rsid w:val="00A42D1B"/>
     <w:rPr>
       <w:b/>
+      <w:bCs/>
       <w:i/>
-      <w:color w:val="C0504D" w:themeColor="accent2"/>
-      <w:spacing w:val="10"/>
+      <w:iCs/>
+      <w:color w:val="94C600" w:themeColor="accent1"/>
+      <w:sz w:val="22"/>
+      <w:szCs w:val="22"/>
     </w:rPr>
   </w:style>
   <w:style w:type="character" w:styleId="SubtleReference">
     <w:name w:val="Subtle Reference"/>
     <w:uiPriority w:val="31"/>
     <w:qFormat/>
-    <w:rsid w:val="00EB309C"/>
-    <w:rPr>
-      <w:b/>
+    <w:rsid w:val="00A42D1B"/>
+    <w:rPr>
+      <w:color w:val="auto"/>
+      <w:u w:val="single" w:color="FF6700" w:themeColor="accent3"/>
     </w:rPr>
   </w:style>
   <w:style w:type="character" w:styleId="IntenseReference">
     <w:name w:val="Intense Reference"/>
+    <w:basedOn w:val="DefaultParagraphFont"/>
     <w:uiPriority w:val="32"/>
     <w:qFormat/>
-    <w:rsid w:val="00EB309C"/>
+    <w:rsid w:val="00A42D1B"/>
     <w:rPr>
       <w:b/>
       <w:bCs/>
-      <w:smallCaps/>
-      <w:spacing w:val="5"/>
-      <w:sz w:val="22"/>
-      <w:szCs w:val="22"/>
-      <w:u w:val="single"/>
+      <w:color w:val="BF4D00" w:themeColor="accent3" w:themeShade="BF"/>
+      <w:u w:val="single" w:color="FF6700" w:themeColor="accent3"/>
     </w:rPr>
   </w:style>
   <w:style w:type="character" w:styleId="BookTitle">
     <w:name w:val="Book Title"/>
+    <w:basedOn w:val="DefaultParagraphFont"/>
     <w:uiPriority w:val="33"/>
     <w:qFormat/>
-    <w:rsid w:val="00EB309C"/>
+    <w:rsid w:val="00A42D1B"/>
     <w:rPr>
       <w:rFonts w:asciiTheme="majorHAnsi" w:eastAsiaTheme="majorEastAsia" w:hAnsiTheme="majorHAnsi" w:cstheme="majorBidi"/>
+      <w:b/>
+      <w:bCs/>
       <w:i/>
       <w:iCs/>
-      <w:sz w:val="20"/>
-      <w:szCs w:val="20"/>
+      <w:color w:val="auto"/>
     </w:rPr>
   </w:style>
   <w:style w:type="paragraph" w:styleId="TOCHeading">
@@ -3436,7 +3751,7 @@
     <w:semiHidden/>
     <w:unhideWhenUsed/>
     <w:qFormat/>
-    <w:rsid w:val="00EB309C"/>
+    <w:rsid w:val="00A42D1B"/>
     <w:pPr>
       <w:outlineLvl w:val="9"/>
     </w:pPr>
@@ -3463,7 +3778,7 @@
     <w:unhideWhenUsed/>
     <w:rsid w:val="00BB33FB"/>
     <w:rPr>
-      <w:color w:val="0000FF" w:themeColor="hyperlink"/>
+      <w:color w:val="E68200" w:themeColor="hyperlink"/>
       <w:u w:val="single"/>
     </w:rPr>
   </w:style>
@@ -3475,9 +3790,6 @@
     <w:semiHidden/>
     <w:unhideWhenUsed/>
     <w:rsid w:val="00BB33FB"/>
-    <w:pPr>
-      <w:spacing w:after="0" w:line="240" w:lineRule="auto"/>
-    </w:pPr>
     <w:rPr>
       <w:rFonts w:ascii="Tahoma" w:hAnsi="Tahoma" w:cs="Tahoma"/>
       <w:sz w:val="16"/>
@@ -3531,14 +3843,15 @@
   <w:docDefaults>
     <w:rPrDefault>
       <w:rPr>
-        <w:rFonts w:asciiTheme="minorHAnsi" w:eastAsiaTheme="minorHAnsi" w:hAnsiTheme="minorHAnsi" w:cstheme="minorBidi"/>
+        <w:rFonts w:asciiTheme="minorHAnsi" w:eastAsiaTheme="minorEastAsia" w:hAnsiTheme="minorHAnsi" w:cstheme="minorBidi"/>
+        <w:sz w:val="22"/>
+        <w:szCs w:val="22"/>
         <w:lang w:val="nl-NL" w:eastAsia="en-US" w:bidi="ar-SA"/>
       </w:rPr>
     </w:rPrDefault>
     <w:pPrDefault>
       <w:pPr>
-        <w:spacing w:after="200" w:line="276" w:lineRule="auto"/>
-        <w:jc w:val="both"/>
+        <w:ind w:firstLine="360"/>
       </w:pPr>
     </w:pPrDefault>
   </w:docDefaults>
@@ -3684,7 +3997,7 @@
   <w:style w:type="paragraph" w:default="1" w:styleId="Normal">
     <w:name w:val="Normal"/>
     <w:qFormat/>
-    <w:rsid w:val="00EB309C"/>
+    <w:rsid w:val="00A42D1B"/>
   </w:style>
   <w:style w:type="paragraph" w:styleId="Heading1">
     <w:name w:val="heading 1"/>
@@ -3693,17 +4006,22 @@
     <w:link w:val="Heading1Char"/>
     <w:uiPriority w:val="9"/>
     <w:qFormat/>
-    <w:rsid w:val="00EB309C"/>
+    <w:rsid w:val="00A42D1B"/>
     <w:pPr>
-      <w:spacing w:before="300" w:after="40"/>
-      <w:jc w:val="left"/>
+      <w:pBdr>
+        <w:bottom w:val="single" w:sz="12" w:space="1" w:color="6E9400" w:themeColor="accent1" w:themeShade="BF"/>
+      </w:pBdr>
+      <w:spacing w:before="600" w:after="80"/>
+      <w:ind w:firstLine="0"/>
       <w:outlineLvl w:val="0"/>
     </w:pPr>
     <w:rPr>
-      <w:smallCaps/>
-      <w:spacing w:val="5"/>
-      <w:sz w:val="32"/>
-      <w:szCs w:val="32"/>
+      <w:rFonts w:asciiTheme="majorHAnsi" w:eastAsiaTheme="majorEastAsia" w:hAnsiTheme="majorHAnsi" w:cstheme="majorBidi"/>
+      <w:b/>
+      <w:bCs/>
+      <w:color w:val="6E9400" w:themeColor="accent1" w:themeShade="BF"/>
+      <w:sz w:val="24"/>
+      <w:szCs w:val="24"/>
     </w:rPr>
   </w:style>
   <w:style w:type="paragraph" w:styleId="Heading2">
@@ -3714,17 +4032,20 @@
     <w:uiPriority w:val="9"/>
     <w:unhideWhenUsed/>
     <w:qFormat/>
-    <w:rsid w:val="00EB309C"/>
+    <w:rsid w:val="00A42D1B"/>
     <w:pPr>
-      <w:spacing w:before="240" w:after="80"/>
-      <w:jc w:val="left"/>
+      <w:pBdr>
+        <w:bottom w:val="single" w:sz="8" w:space="1" w:color="94C600" w:themeColor="accent1"/>
+      </w:pBdr>
+      <w:spacing w:before="200" w:after="80"/>
+      <w:ind w:firstLine="0"/>
       <w:outlineLvl w:val="1"/>
     </w:pPr>
     <w:rPr>
-      <w:smallCaps/>
-      <w:spacing w:val="5"/>
-      <w:sz w:val="28"/>
-      <w:szCs w:val="28"/>
+      <w:rFonts w:asciiTheme="majorHAnsi" w:eastAsiaTheme="majorEastAsia" w:hAnsiTheme="majorHAnsi" w:cstheme="majorBidi"/>
+      <w:color w:val="6E9400" w:themeColor="accent1" w:themeShade="BF"/>
+      <w:sz w:val="24"/>
+      <w:szCs w:val="24"/>
     </w:rPr>
   </w:style>
   <w:style w:type="paragraph" w:styleId="Heading3">
@@ -3735,15 +4056,18 @@
     <w:uiPriority w:val="9"/>
     <w:unhideWhenUsed/>
     <w:qFormat/>
-    <w:rsid w:val="00EB309C"/>
+    <w:rsid w:val="00A42D1B"/>
     <w:pPr>
-      <w:spacing w:after="0"/>
-      <w:jc w:val="left"/>
+      <w:pBdr>
+        <w:bottom w:val="single" w:sz="4" w:space="1" w:color="CFFF43" w:themeColor="accent1" w:themeTint="99"/>
+      </w:pBdr>
+      <w:spacing w:before="200" w:after="80"/>
+      <w:ind w:firstLine="0"/>
       <w:outlineLvl w:val="2"/>
     </w:pPr>
     <w:rPr>
-      <w:smallCaps/>
-      <w:spacing w:val="5"/>
+      <w:rFonts w:asciiTheme="majorHAnsi" w:eastAsiaTheme="majorEastAsia" w:hAnsiTheme="majorHAnsi" w:cstheme="majorBidi"/>
+      <w:color w:val="94C600" w:themeColor="accent1"/>
       <w:sz w:val="24"/>
       <w:szCs w:val="24"/>
     </w:rPr>
@@ -3757,17 +4081,22 @@
     <w:semiHidden/>
     <w:unhideWhenUsed/>
     <w:qFormat/>
-    <w:rsid w:val="00EB309C"/>
+    <w:rsid w:val="00A42D1B"/>
     <w:pPr>
-      <w:spacing w:before="240" w:after="0"/>
-      <w:jc w:val="left"/>
+      <w:pBdr>
+        <w:bottom w:val="single" w:sz="4" w:space="2" w:color="DFFF82" w:themeColor="accent1" w:themeTint="66"/>
+      </w:pBdr>
+      <w:spacing w:before="200" w:after="80"/>
+      <w:ind w:firstLine="0"/>
       <w:outlineLvl w:val="3"/>
     </w:pPr>
     <w:rPr>
-      <w:smallCaps/>
-      <w:spacing w:val="10"/>
-      <w:sz w:val="22"/>
-      <w:szCs w:val="22"/>
+      <w:rFonts w:asciiTheme="majorHAnsi" w:eastAsiaTheme="majorEastAsia" w:hAnsiTheme="majorHAnsi" w:cstheme="majorBidi"/>
+      <w:i/>
+      <w:iCs/>
+      <w:color w:val="94C600" w:themeColor="accent1"/>
+      <w:sz w:val="24"/>
+      <w:szCs w:val="24"/>
     </w:rPr>
   </w:style>
   <w:style w:type="paragraph" w:styleId="Heading5">
@@ -3779,18 +4108,15 @@
     <w:semiHidden/>
     <w:unhideWhenUsed/>
     <w:qFormat/>
-    <w:rsid w:val="00EB309C"/>
+    <w:rsid w:val="00A42D1B"/>
     <w:pPr>
-      <w:spacing w:before="200" w:after="0"/>
-      <w:jc w:val="left"/>
+      <w:spacing w:before="200" w:after="80"/>
+      <w:ind w:firstLine="0"/>
       <w:outlineLvl w:val="4"/>
     </w:pPr>
     <w:rPr>
-      <w:smallCaps/>
-      <w:color w:val="943634" w:themeColor="accent2" w:themeShade="BF"/>
-      <w:spacing w:val="10"/>
-      <w:sz w:val="22"/>
-      <w:szCs w:val="26"/>
+      <w:rFonts w:asciiTheme="majorHAnsi" w:eastAsiaTheme="majorEastAsia" w:hAnsiTheme="majorHAnsi" w:cstheme="majorBidi"/>
+      <w:color w:val="94C600" w:themeColor="accent1"/>
     </w:rPr>
   </w:style>
   <w:style w:type="paragraph" w:styleId="Heading6">
@@ -3802,17 +4128,17 @@
     <w:semiHidden/>
     <w:unhideWhenUsed/>
     <w:qFormat/>
-    <w:rsid w:val="00EB309C"/>
+    <w:rsid w:val="00A42D1B"/>
     <w:pPr>
-      <w:spacing w:after="0"/>
-      <w:jc w:val="left"/>
+      <w:spacing w:before="280" w:after="100"/>
+      <w:ind w:firstLine="0"/>
       <w:outlineLvl w:val="5"/>
     </w:pPr>
     <w:rPr>
-      <w:smallCaps/>
-      <w:color w:val="C0504D" w:themeColor="accent2"/>
-      <w:spacing w:val="5"/>
-      <w:sz w:val="22"/>
+      <w:rFonts w:asciiTheme="majorHAnsi" w:eastAsiaTheme="majorEastAsia" w:hAnsiTheme="majorHAnsi" w:cstheme="majorBidi"/>
+      <w:i/>
+      <w:iCs/>
+      <w:color w:val="94C600" w:themeColor="accent1"/>
     </w:rPr>
   </w:style>
   <w:style w:type="paragraph" w:styleId="Heading7">
@@ -3824,17 +4150,19 @@
     <w:semiHidden/>
     <w:unhideWhenUsed/>
     <w:qFormat/>
-    <w:rsid w:val="00EB309C"/>
+    <w:rsid w:val="00A42D1B"/>
     <w:pPr>
-      <w:spacing w:after="0"/>
-      <w:jc w:val="left"/>
+      <w:spacing w:before="320" w:after="100"/>
+      <w:ind w:firstLine="0"/>
       <w:outlineLvl w:val="6"/>
     </w:pPr>
     <w:rPr>
+      <w:rFonts w:asciiTheme="majorHAnsi" w:eastAsiaTheme="majorEastAsia" w:hAnsiTheme="majorHAnsi" w:cstheme="majorBidi"/>
       <w:b/>
-      <w:smallCaps/>
-      <w:color w:val="C0504D" w:themeColor="accent2"/>
-      <w:spacing w:val="10"/>
+      <w:bCs/>
+      <w:color w:val="FF6700" w:themeColor="accent3"/>
+      <w:sz w:val="20"/>
+      <w:szCs w:val="20"/>
     </w:rPr>
   </w:style>
   <w:style w:type="paragraph" w:styleId="Heading8">
@@ -3846,17 +4174,21 @@
     <w:semiHidden/>
     <w:unhideWhenUsed/>
     <w:qFormat/>
-    <w:rsid w:val="00EB309C"/>
+    <w:rsid w:val="00A42D1B"/>
     <w:pPr>
-      <w:spacing w:after="0"/>
-      <w:jc w:val="left"/>
+      <w:spacing w:before="320" w:after="100"/>
+      <w:ind w:firstLine="0"/>
       <w:outlineLvl w:val="7"/>
     </w:pPr>
     <w:rPr>
+      <w:rFonts w:asciiTheme="majorHAnsi" w:eastAsiaTheme="majorEastAsia" w:hAnsiTheme="majorHAnsi" w:cstheme="majorBidi"/>
       <w:b/>
+      <w:bCs/>
       <w:i/>
-      <w:smallCaps/>
-      <w:color w:val="943634" w:themeColor="accent2" w:themeShade="BF"/>
+      <w:iCs/>
+      <w:color w:val="FF6700" w:themeColor="accent3"/>
+      <w:sz w:val="20"/>
+      <w:szCs w:val="20"/>
     </w:rPr>
   </w:style>
   <w:style w:type="paragraph" w:styleId="Heading9">
@@ -3868,17 +4200,19 @@
     <w:semiHidden/>
     <w:unhideWhenUsed/>
     <w:qFormat/>
-    <w:rsid w:val="00EB309C"/>
+    <w:rsid w:val="00A42D1B"/>
     <w:pPr>
-      <w:spacing w:after="0"/>
-      <w:jc w:val="left"/>
+      <w:spacing w:before="320" w:after="100"/>
+      <w:ind w:firstLine="0"/>
       <w:outlineLvl w:val="8"/>
     </w:pPr>
     <w:rPr>
-      <w:b/>
+      <w:rFonts w:asciiTheme="majorHAnsi" w:eastAsiaTheme="majorEastAsia" w:hAnsiTheme="majorHAnsi" w:cstheme="majorBidi"/>
       <w:i/>
-      <w:smallCaps/>
-      <w:color w:val="622423" w:themeColor="accent2" w:themeShade="7F"/>
+      <w:iCs/>
+      <w:color w:val="FF6700" w:themeColor="accent3"/>
+      <w:sz w:val="20"/>
+      <w:szCs w:val="20"/>
     </w:rPr>
   </w:style>
   <w:style w:type="character" w:default="1" w:styleId="DefaultParagraphFont">
@@ -3913,12 +4247,14 @@
     <w:basedOn w:val="DefaultParagraphFont"/>
     <w:link w:val="Heading1"/>
     <w:uiPriority w:val="9"/>
-    <w:rsid w:val="00EB309C"/>
-    <w:rPr>
-      <w:smallCaps/>
-      <w:spacing w:val="5"/>
-      <w:sz w:val="32"/>
-      <w:szCs w:val="32"/>
+    <w:rsid w:val="00A42D1B"/>
+    <w:rPr>
+      <w:rFonts w:asciiTheme="majorHAnsi" w:eastAsiaTheme="majorEastAsia" w:hAnsiTheme="majorHAnsi" w:cstheme="majorBidi"/>
+      <w:b/>
+      <w:bCs/>
+      <w:color w:val="6E9400" w:themeColor="accent1" w:themeShade="BF"/>
+      <w:sz w:val="24"/>
+      <w:szCs w:val="24"/>
     </w:rPr>
   </w:style>
   <w:style w:type="character" w:customStyle="1" w:styleId="Heading2Char">
@@ -3926,12 +4262,12 @@
     <w:basedOn w:val="DefaultParagraphFont"/>
     <w:link w:val="Heading2"/>
     <w:uiPriority w:val="9"/>
-    <w:rsid w:val="00EB309C"/>
-    <w:rPr>
-      <w:smallCaps/>
-      <w:spacing w:val="5"/>
-      <w:sz w:val="28"/>
-      <w:szCs w:val="28"/>
+    <w:rsid w:val="00A42D1B"/>
+    <w:rPr>
+      <w:rFonts w:asciiTheme="majorHAnsi" w:eastAsiaTheme="majorEastAsia" w:hAnsiTheme="majorHAnsi" w:cstheme="majorBidi"/>
+      <w:color w:val="6E9400" w:themeColor="accent1" w:themeShade="BF"/>
+      <w:sz w:val="24"/>
+      <w:szCs w:val="24"/>
     </w:rPr>
   </w:style>
   <w:style w:type="character" w:customStyle="1" w:styleId="Heading3Char">
@@ -3939,10 +4275,10 @@
     <w:basedOn w:val="DefaultParagraphFont"/>
     <w:link w:val="Heading3"/>
     <w:uiPriority w:val="9"/>
-    <w:rsid w:val="00EB309C"/>
-    <w:rPr>
-      <w:smallCaps/>
-      <w:spacing w:val="5"/>
+    <w:rsid w:val="00A42D1B"/>
+    <w:rPr>
+      <w:rFonts w:asciiTheme="majorHAnsi" w:eastAsiaTheme="majorEastAsia" w:hAnsiTheme="majorHAnsi" w:cstheme="majorBidi"/>
+      <w:color w:val="94C600" w:themeColor="accent1"/>
       <w:sz w:val="24"/>
       <w:szCs w:val="24"/>
     </w:rPr>
@@ -3953,12 +4289,14 @@
     <w:link w:val="Heading4"/>
     <w:uiPriority w:val="9"/>
     <w:semiHidden/>
-    <w:rsid w:val="00EB309C"/>
-    <w:rPr>
-      <w:smallCaps/>
-      <w:spacing w:val="10"/>
-      <w:sz w:val="22"/>
-      <w:szCs w:val="22"/>
+    <w:rsid w:val="00A42D1B"/>
+    <w:rPr>
+      <w:rFonts w:asciiTheme="majorHAnsi" w:eastAsiaTheme="majorEastAsia" w:hAnsiTheme="majorHAnsi" w:cstheme="majorBidi"/>
+      <w:i/>
+      <w:iCs/>
+      <w:color w:val="94C600" w:themeColor="accent1"/>
+      <w:sz w:val="24"/>
+      <w:szCs w:val="24"/>
     </w:rPr>
   </w:style>
   <w:style w:type="character" w:customStyle="1" w:styleId="Heading5Char">
@@ -3967,13 +4305,10 @@
     <w:link w:val="Heading5"/>
     <w:uiPriority w:val="9"/>
     <w:semiHidden/>
-    <w:rsid w:val="00EB309C"/>
-    <w:rPr>
-      <w:smallCaps/>
-      <w:color w:val="943634" w:themeColor="accent2" w:themeShade="BF"/>
-      <w:spacing w:val="10"/>
-      <w:sz w:val="22"/>
-      <w:szCs w:val="26"/>
+    <w:rsid w:val="00A42D1B"/>
+    <w:rPr>
+      <w:rFonts w:asciiTheme="majorHAnsi" w:eastAsiaTheme="majorEastAsia" w:hAnsiTheme="majorHAnsi" w:cstheme="majorBidi"/>
+      <w:color w:val="94C600" w:themeColor="accent1"/>
     </w:rPr>
   </w:style>
   <w:style w:type="character" w:customStyle="1" w:styleId="Heading6Char">
@@ -3982,12 +4317,12 @@
     <w:link w:val="Heading6"/>
     <w:uiPriority w:val="9"/>
     <w:semiHidden/>
-    <w:rsid w:val="00EB309C"/>
-    <w:rPr>
-      <w:smallCaps/>
-      <w:color w:val="C0504D" w:themeColor="accent2"/>
-      <w:spacing w:val="5"/>
-      <w:sz w:val="22"/>
+    <w:rsid w:val="00A42D1B"/>
+    <w:rPr>
+      <w:rFonts w:asciiTheme="majorHAnsi" w:eastAsiaTheme="majorEastAsia" w:hAnsiTheme="majorHAnsi" w:cstheme="majorBidi"/>
+      <w:i/>
+      <w:iCs/>
+      <w:color w:val="94C600" w:themeColor="accent1"/>
     </w:rPr>
   </w:style>
   <w:style w:type="character" w:customStyle="1" w:styleId="Heading7Char">
@@ -3996,12 +4331,14 @@
     <w:link w:val="Heading7"/>
     <w:uiPriority w:val="9"/>
     <w:semiHidden/>
-    <w:rsid w:val="00EB309C"/>
-    <w:rPr>
+    <w:rsid w:val="00A42D1B"/>
+    <w:rPr>
+      <w:rFonts w:asciiTheme="majorHAnsi" w:eastAsiaTheme="majorEastAsia" w:hAnsiTheme="majorHAnsi" w:cstheme="majorBidi"/>
       <w:b/>
-      <w:smallCaps/>
-      <w:color w:val="C0504D" w:themeColor="accent2"/>
-      <w:spacing w:val="10"/>
+      <w:bCs/>
+      <w:color w:val="FF6700" w:themeColor="accent3"/>
+      <w:sz w:val="20"/>
+      <w:szCs w:val="20"/>
     </w:rPr>
   </w:style>
   <w:style w:type="character" w:customStyle="1" w:styleId="Heading8Char">
@@ -4010,12 +4347,16 @@
     <w:link w:val="Heading8"/>
     <w:uiPriority w:val="9"/>
     <w:semiHidden/>
-    <w:rsid w:val="00EB309C"/>
-    <w:rPr>
+    <w:rsid w:val="00A42D1B"/>
+    <w:rPr>
+      <w:rFonts w:asciiTheme="majorHAnsi" w:eastAsiaTheme="majorEastAsia" w:hAnsiTheme="majorHAnsi" w:cstheme="majorBidi"/>
       <w:b/>
+      <w:bCs/>
       <w:i/>
-      <w:smallCaps/>
-      <w:color w:val="943634" w:themeColor="accent2" w:themeShade="BF"/>
+      <w:iCs/>
+      <w:color w:val="FF6700" w:themeColor="accent3"/>
+      <w:sz w:val="20"/>
+      <w:szCs w:val="20"/>
     </w:rPr>
   </w:style>
   <w:style w:type="character" w:customStyle="1" w:styleId="Heading9Char">
@@ -4024,12 +4365,14 @@
     <w:link w:val="Heading9"/>
     <w:uiPriority w:val="9"/>
     <w:semiHidden/>
-    <w:rsid w:val="00EB309C"/>
-    <w:rPr>
-      <w:b/>
+    <w:rsid w:val="00A42D1B"/>
+    <w:rPr>
+      <w:rFonts w:asciiTheme="majorHAnsi" w:eastAsiaTheme="majorEastAsia" w:hAnsiTheme="majorHAnsi" w:cstheme="majorBidi"/>
       <w:i/>
-      <w:smallCaps/>
-      <w:color w:val="622423" w:themeColor="accent2" w:themeShade="7F"/>
+      <w:iCs/>
+      <w:color w:val="FF6700" w:themeColor="accent3"/>
+      <w:sz w:val="20"/>
+      <w:szCs w:val="20"/>
     </w:rPr>
   </w:style>
   <w:style w:type="paragraph" w:styleId="Caption">
@@ -4040,12 +4383,11 @@
     <w:semiHidden/>
     <w:unhideWhenUsed/>
     <w:qFormat/>
-    <w:rsid w:val="00EB309C"/>
+    <w:rsid w:val="00A42D1B"/>
     <w:rPr>
       <w:b/>
       <w:bCs/>
-      <w:caps/>
-      <w:sz w:val="16"/>
+      <w:sz w:val="18"/>
       <w:szCs w:val="18"/>
     </w:rPr>
   </w:style>
@@ -4056,18 +4398,22 @@
     <w:link w:val="TitleChar"/>
     <w:uiPriority w:val="10"/>
     <w:qFormat/>
-    <w:rsid w:val="00EB309C"/>
+    <w:rsid w:val="00A42D1B"/>
     <w:pPr>
       <w:pBdr>
-        <w:top w:val="single" w:sz="12" w:space="1" w:color="C0504D" w:themeColor="accent2"/>
+        <w:top w:val="single" w:sz="8" w:space="10" w:color="D7FF63" w:themeColor="accent1" w:themeTint="7F"/>
+        <w:bottom w:val="single" w:sz="24" w:space="15" w:color="FF6700" w:themeColor="accent3"/>
       </w:pBdr>
-      <w:spacing w:line="240" w:lineRule="auto"/>
-      <w:jc w:val="right"/>
+      <w:ind w:firstLine="0"/>
+      <w:jc w:val="center"/>
     </w:pPr>
     <w:rPr>
-      <w:smallCaps/>
-      <w:sz w:val="48"/>
-      <w:szCs w:val="48"/>
+      <w:rFonts w:asciiTheme="majorHAnsi" w:eastAsiaTheme="majorEastAsia" w:hAnsiTheme="majorHAnsi" w:cstheme="majorBidi"/>
+      <w:i/>
+      <w:iCs/>
+      <w:color w:val="496200" w:themeColor="accent1" w:themeShade="7F"/>
+      <w:sz w:val="60"/>
+      <w:szCs w:val="60"/>
     </w:rPr>
   </w:style>
   <w:style w:type="character" w:customStyle="1" w:styleId="TitleChar">
@@ -4075,11 +4421,14 @@
     <w:basedOn w:val="DefaultParagraphFont"/>
     <w:link w:val="Title"/>
     <w:uiPriority w:val="10"/>
-    <w:rsid w:val="00EB309C"/>
-    <w:rPr>
-      <w:smallCaps/>
-      <w:sz w:val="48"/>
-      <w:szCs w:val="48"/>
+    <w:rsid w:val="00A42D1B"/>
+    <w:rPr>
+      <w:rFonts w:asciiTheme="majorHAnsi" w:eastAsiaTheme="majorEastAsia" w:hAnsiTheme="majorHAnsi" w:cstheme="majorBidi"/>
+      <w:i/>
+      <w:iCs/>
+      <w:color w:val="496200" w:themeColor="accent1" w:themeShade="7F"/>
+      <w:sz w:val="60"/>
+      <w:szCs w:val="60"/>
     </w:rPr>
   </w:style>
   <w:style w:type="paragraph" w:styleId="Subtitle">
@@ -4089,14 +4438,17 @@
     <w:link w:val="SubtitleChar"/>
     <w:uiPriority w:val="11"/>
     <w:qFormat/>
-    <w:rsid w:val="00EB309C"/>
+    <w:rsid w:val="00A42D1B"/>
     <w:pPr>
-      <w:spacing w:after="720" w:line="240" w:lineRule="auto"/>
+      <w:spacing w:before="200" w:after="900"/>
+      <w:ind w:firstLine="0"/>
       <w:jc w:val="right"/>
     </w:pPr>
     <w:rPr>
-      <w:rFonts w:asciiTheme="majorHAnsi" w:eastAsiaTheme="majorEastAsia" w:hAnsiTheme="majorHAnsi" w:cstheme="majorBidi"/>
-      <w:szCs w:val="22"/>
+      <w:i/>
+      <w:iCs/>
+      <w:sz w:val="24"/>
+      <w:szCs w:val="24"/>
     </w:rPr>
   </w:style>
   <w:style w:type="character" w:customStyle="1" w:styleId="SubtitleChar">
@@ -4104,31 +4456,37 @@
     <w:basedOn w:val="DefaultParagraphFont"/>
     <w:link w:val="Subtitle"/>
     <w:uiPriority w:val="11"/>
-    <w:rsid w:val="00EB309C"/>
-    <w:rPr>
-      <w:rFonts w:asciiTheme="majorHAnsi" w:eastAsiaTheme="majorEastAsia" w:hAnsiTheme="majorHAnsi" w:cstheme="majorBidi"/>
-      <w:szCs w:val="22"/>
+    <w:rsid w:val="00A42D1B"/>
+    <w:rPr>
+      <w:i/>
+      <w:iCs/>
+      <w:sz w:val="24"/>
+      <w:szCs w:val="24"/>
     </w:rPr>
   </w:style>
   <w:style w:type="character" w:styleId="Strong">
     <w:name w:val="Strong"/>
+    <w:basedOn w:val="DefaultParagraphFont"/>
     <w:uiPriority w:val="22"/>
     <w:qFormat/>
-    <w:rsid w:val="00EB309C"/>
+    <w:rsid w:val="00A42D1B"/>
     <w:rPr>
       <w:b/>
-      <w:color w:val="C0504D" w:themeColor="accent2"/>
+      <w:bCs/>
+      <w:spacing w:val="0"/>
     </w:rPr>
   </w:style>
   <w:style w:type="character" w:styleId="Emphasis">
     <w:name w:val="Emphasis"/>
     <w:uiPriority w:val="20"/>
     <w:qFormat/>
-    <w:rsid w:val="00EB309C"/>
+    <w:rsid w:val="00A42D1B"/>
     <w:rPr>
       <w:b/>
+      <w:bCs/>
       <w:i/>
-      <w:spacing w:val="10"/>
+      <w:iCs/>
+      <w:color w:val="5A5A5A" w:themeColor="text1" w:themeTint="A5"/>
     </w:rPr>
   </w:style>
   <w:style w:type="paragraph" w:styleId="NoSpacing">
@@ -4137,9 +4495,9 @@
     <w:link w:val="NoSpacingChar"/>
     <w:uiPriority w:val="1"/>
     <w:qFormat/>
-    <w:rsid w:val="00EB309C"/>
+    <w:rsid w:val="00A42D1B"/>
     <w:pPr>
-      <w:spacing w:after="0" w:line="240" w:lineRule="auto"/>
+      <w:ind w:firstLine="0"/>
     </w:pPr>
   </w:style>
   <w:style w:type="character" w:customStyle="1" w:styleId="NoSpacingChar">
@@ -4147,14 +4505,14 @@
     <w:basedOn w:val="DefaultParagraphFont"/>
     <w:link w:val="NoSpacing"/>
     <w:uiPriority w:val="1"/>
-    <w:rsid w:val="00EB309C"/>
+    <w:rsid w:val="00A42D1B"/>
   </w:style>
   <w:style w:type="paragraph" w:styleId="ListParagraph">
     <w:name w:val="List Paragraph"/>
     <w:basedOn w:val="Normal"/>
     <w:uiPriority w:val="34"/>
     <w:qFormat/>
-    <w:rsid w:val="00EB309C"/>
+    <w:rsid w:val="00A42D1B"/>
     <w:pPr>
       <w:ind w:left="720"/>
       <w:contextualSpacing/>
@@ -4167,9 +4525,12 @@
     <w:link w:val="QuoteChar"/>
     <w:uiPriority w:val="29"/>
     <w:qFormat/>
-    <w:rsid w:val="00EB309C"/>
-    <w:rPr>
+    <w:rsid w:val="00A42D1B"/>
+    <w:rPr>
+      <w:rFonts w:asciiTheme="majorHAnsi" w:eastAsiaTheme="majorEastAsia" w:hAnsiTheme="majorHAnsi" w:cstheme="majorBidi"/>
       <w:i/>
+      <w:iCs/>
+      <w:color w:val="5A5A5A" w:themeColor="text1" w:themeTint="A5"/>
     </w:rPr>
   </w:style>
   <w:style w:type="character" w:customStyle="1" w:styleId="QuoteChar">
@@ -4177,9 +4538,12 @@
     <w:basedOn w:val="DefaultParagraphFont"/>
     <w:link w:val="Quote"/>
     <w:uiPriority w:val="29"/>
-    <w:rsid w:val="00EB309C"/>
-    <w:rPr>
+    <w:rsid w:val="00A42D1B"/>
+    <w:rPr>
+      <w:rFonts w:asciiTheme="majorHAnsi" w:eastAsiaTheme="majorEastAsia" w:hAnsiTheme="majorHAnsi" w:cstheme="majorBidi"/>
       <w:i/>
+      <w:iCs/>
+      <w:color w:val="5A5A5A" w:themeColor="text1" w:themeTint="A5"/>
     </w:rPr>
   </w:style>
   <w:style w:type="paragraph" w:styleId="IntenseQuote">
@@ -4189,22 +4553,25 @@
     <w:link w:val="IntenseQuoteChar"/>
     <w:uiPriority w:val="30"/>
     <w:qFormat/>
-    <w:rsid w:val="00EB309C"/>
+    <w:rsid w:val="00A42D1B"/>
     <w:pPr>
       <w:pBdr>
-        <w:top w:val="single" w:sz="8" w:space="10" w:color="943634" w:themeColor="accent2" w:themeShade="BF"/>
-        <w:left w:val="single" w:sz="8" w:space="10" w:color="943634" w:themeColor="accent2" w:themeShade="BF"/>
-        <w:bottom w:val="single" w:sz="8" w:space="10" w:color="943634" w:themeColor="accent2" w:themeShade="BF"/>
-        <w:right w:val="single" w:sz="8" w:space="10" w:color="943634" w:themeColor="accent2" w:themeShade="BF"/>
+        <w:top w:val="single" w:sz="12" w:space="10" w:color="DFFF82" w:themeColor="accent1" w:themeTint="66"/>
+        <w:left w:val="single" w:sz="36" w:space="4" w:color="94C600" w:themeColor="accent1"/>
+        <w:bottom w:val="single" w:sz="24" w:space="10" w:color="FF6700" w:themeColor="accent3"/>
+        <w:right w:val="single" w:sz="36" w:space="4" w:color="94C600" w:themeColor="accent1"/>
       </w:pBdr>
-      <w:shd w:val="clear" w:color="auto" w:fill="C0504D" w:themeFill="accent2"/>
-      <w:spacing w:before="140" w:after="140"/>
+      <w:shd w:val="clear" w:color="auto" w:fill="94C600" w:themeFill="accent1"/>
+      <w:spacing w:before="320" w:after="320" w:line="300" w:lineRule="auto"/>
       <w:ind w:left="1440" w:right="1440"/>
     </w:pPr>
     <w:rPr>
-      <w:b/>
+      <w:rFonts w:asciiTheme="majorHAnsi" w:eastAsiaTheme="majorEastAsia" w:hAnsiTheme="majorHAnsi" w:cstheme="majorBidi"/>
       <w:i/>
+      <w:iCs/>
       <w:color w:val="FFFFFF" w:themeColor="background1"/>
+      <w:sz w:val="24"/>
+      <w:szCs w:val="24"/>
     </w:rPr>
   </w:style>
   <w:style w:type="character" w:customStyle="1" w:styleId="IntenseQuoteChar">
@@ -4212,70 +4579,79 @@
     <w:basedOn w:val="DefaultParagraphFont"/>
     <w:link w:val="IntenseQuote"/>
     <w:uiPriority w:val="30"/>
-    <w:rsid w:val="00EB309C"/>
-    <w:rPr>
-      <w:b/>
+    <w:rsid w:val="00A42D1B"/>
+    <w:rPr>
+      <w:rFonts w:asciiTheme="majorHAnsi" w:eastAsiaTheme="majorEastAsia" w:hAnsiTheme="majorHAnsi" w:cstheme="majorBidi"/>
       <w:i/>
+      <w:iCs/>
       <w:color w:val="FFFFFF" w:themeColor="background1"/>
-      <w:shd w:val="clear" w:color="auto" w:fill="C0504D" w:themeFill="accent2"/>
+      <w:sz w:val="24"/>
+      <w:szCs w:val="24"/>
+      <w:shd w:val="clear" w:color="auto" w:fill="94C600" w:themeFill="accent1"/>
     </w:rPr>
   </w:style>
   <w:style w:type="character" w:styleId="SubtleEmphasis">
     <w:name w:val="Subtle Emphasis"/>
     <w:uiPriority w:val="19"/>
     <w:qFormat/>
-    <w:rsid w:val="00EB309C"/>
+    <w:rsid w:val="00A42D1B"/>
     <w:rPr>
       <w:i/>
+      <w:iCs/>
+      <w:color w:val="5A5A5A" w:themeColor="text1" w:themeTint="A5"/>
     </w:rPr>
   </w:style>
   <w:style w:type="character" w:styleId="IntenseEmphasis">
     <w:name w:val="Intense Emphasis"/>
     <w:uiPriority w:val="21"/>
     <w:qFormat/>
-    <w:rsid w:val="00EB309C"/>
+    <w:rsid w:val="00A42D1B"/>
     <w:rPr>
       <w:b/>
+      <w:bCs/>
       <w:i/>
-      <w:color w:val="C0504D" w:themeColor="accent2"/>
-      <w:spacing w:val="10"/>
+      <w:iCs/>
+      <w:color w:val="94C600" w:themeColor="accent1"/>
+      <w:sz w:val="22"/>
+      <w:szCs w:val="22"/>
     </w:rPr>
   </w:style>
   <w:style w:type="character" w:styleId="SubtleReference">
     <w:name w:val="Subtle Reference"/>
     <w:uiPriority w:val="31"/>
     <w:qFormat/>
-    <w:rsid w:val="00EB309C"/>
-    <w:rPr>
-      <w:b/>
+    <w:rsid w:val="00A42D1B"/>
+    <w:rPr>
+      <w:color w:val="auto"/>
+      <w:u w:val="single" w:color="FF6700" w:themeColor="accent3"/>
     </w:rPr>
   </w:style>
   <w:style w:type="character" w:styleId="IntenseReference">
     <w:name w:val="Intense Reference"/>
+    <w:basedOn w:val="DefaultParagraphFont"/>
     <w:uiPriority w:val="32"/>
     <w:qFormat/>
-    <w:rsid w:val="00EB309C"/>
+    <w:rsid w:val="00A42D1B"/>
     <w:rPr>
       <w:b/>
       <w:bCs/>
-      <w:smallCaps/>
-      <w:spacing w:val="5"/>
-      <w:sz w:val="22"/>
-      <w:szCs w:val="22"/>
-      <w:u w:val="single"/>
+      <w:color w:val="BF4D00" w:themeColor="accent3" w:themeShade="BF"/>
+      <w:u w:val="single" w:color="FF6700" w:themeColor="accent3"/>
     </w:rPr>
   </w:style>
   <w:style w:type="character" w:styleId="BookTitle">
     <w:name w:val="Book Title"/>
+    <w:basedOn w:val="DefaultParagraphFont"/>
     <w:uiPriority w:val="33"/>
     <w:qFormat/>
-    <w:rsid w:val="00EB309C"/>
+    <w:rsid w:val="00A42D1B"/>
     <w:rPr>
       <w:rFonts w:asciiTheme="majorHAnsi" w:eastAsiaTheme="majorEastAsia" w:hAnsiTheme="majorHAnsi" w:cstheme="majorBidi"/>
+      <w:b/>
+      <w:bCs/>
       <w:i/>
       <w:iCs/>
-      <w:sz w:val="20"/>
-      <w:szCs w:val="20"/>
+      <w:color w:val="auto"/>
     </w:rPr>
   </w:style>
   <w:style w:type="paragraph" w:styleId="TOCHeading">
@@ -4286,7 +4662,7 @@
     <w:semiHidden/>
     <w:unhideWhenUsed/>
     <w:qFormat/>
-    <w:rsid w:val="00EB309C"/>
+    <w:rsid w:val="00A42D1B"/>
     <w:pPr>
       <w:outlineLvl w:val="9"/>
     </w:pPr>
@@ -4313,7 +4689,7 @@
     <w:unhideWhenUsed/>
     <w:rsid w:val="00BB33FB"/>
     <w:rPr>
-      <w:color w:val="0000FF" w:themeColor="hyperlink"/>
+      <w:color w:val="E68200" w:themeColor="hyperlink"/>
       <w:u w:val="single"/>
     </w:rPr>
   </w:style>
@@ -4325,9 +4701,6 @@
     <w:semiHidden/>
     <w:unhideWhenUsed/>
     <w:rsid w:val="00BB33FB"/>
-    <w:pPr>
-      <w:spacing w:after="0" w:line="240" w:lineRule="auto"/>
-    </w:pPr>
     <w:rPr>
       <w:rFonts w:ascii="Tahoma" w:hAnsi="Tahoma" w:cs="Tahoma"/>
       <w:sz w:val="16"/>
@@ -4379,7 +4752,7 @@
 <file path=word/theme/theme1.xml><?xml version="1.0" encoding="utf-8"?>
 <a:theme xmlns:a="http://schemas.openxmlformats.org/drawingml/2006/main" name="Office Theme">
   <a:themeElements>
-    <a:clrScheme name="Office">
+    <a:clrScheme name="Austin">
       <a:dk1>
         <a:sysClr val="windowText" lastClr="000000"/>
       </a:dk1>
@@ -4387,34 +4760,34 @@
         <a:sysClr val="window" lastClr="FFFFFF"/>
       </a:lt1>
       <a:dk2>
-        <a:srgbClr val="1F497D"/>
+        <a:srgbClr val="3E3D2D"/>
       </a:dk2>
       <a:lt2>
-        <a:srgbClr val="EEECE1"/>
+        <a:srgbClr val="CAF278"/>
       </a:lt2>
       <a:accent1>
-        <a:srgbClr val="4F81BD"/>
+        <a:srgbClr val="94C600"/>
       </a:accent1>
       <a:accent2>
-        <a:srgbClr val="C0504D"/>
+        <a:srgbClr val="71685A"/>
       </a:accent2>
       <a:accent3>
-        <a:srgbClr val="9BBB59"/>
+        <a:srgbClr val="FF6700"/>
       </a:accent3>
       <a:accent4>
-        <a:srgbClr val="8064A2"/>
+        <a:srgbClr val="909465"/>
       </a:accent4>
       <a:accent5>
-        <a:srgbClr val="4BACC6"/>
+        <a:srgbClr val="956B43"/>
       </a:accent5>
       <a:accent6>
-        <a:srgbClr val="F79646"/>
+        <a:srgbClr val="FEA022"/>
       </a:accent6>
       <a:hlink>
-        <a:srgbClr val="0000FF"/>
+        <a:srgbClr val="E68200"/>
       </a:hlink>
       <a:folHlink>
-        <a:srgbClr val="800080"/>
+        <a:srgbClr val="FFA94A"/>
       </a:folHlink>
     </a:clrScheme>
     <a:fontScheme name="Office">
@@ -4666,7 +5039,7 @@
 </file>
 
 <file path=customXml/itemProps1.xml><?xml version="1.0" encoding="utf-8"?>
-<ds:datastoreItem xmlns:ds="http://schemas.openxmlformats.org/officeDocument/2006/customXml" ds:itemID="{83D91643-5A92-4847-972D-B315FA05F06E}">
+<ds:datastoreItem xmlns:ds="http://schemas.openxmlformats.org/officeDocument/2006/customXml" ds:itemID="{D892ED83-791D-4BD7-83C4-A926E36CB3DB}">
   <ds:schemaRefs>
     <ds:schemaRef ds:uri="http://schemas.openxmlformats.org/officeDocument/2006/bibliography"/>
   </ds:schemaRefs>

</xml_diff>

<commit_message>
Minecraft workshop toevoeging hoofdstuk 9
</commit_message>
<xml_diff>
--- a/minecraft/Devoxx4Kids Minecraft Ontwikkeling Setup.docx
+++ b/minecraft/Devoxx4Kids Minecraft Ontwikkeling Setup.docx
@@ -127,7 +127,11 @@
     <w:sdt>
       <w:sdtPr>
         <w:rPr>
+          <w:rFonts w:asciiTheme="minorHAnsi" w:eastAsiaTheme="minorEastAsia" w:hAnsiTheme="minorHAnsi" w:cstheme="minorBidi"/>
+          <w:b w:val="0"/>
+          <w:bCs w:val="0"/>
           <w:smallCaps/>
+          <w:color w:val="auto"/>
           <w:sz w:val="20"/>
           <w:szCs w:val="20"/>
           <w:lang w:bidi="ar-SA"/>
@@ -140,10 +144,8 @@
       </w:sdtPr>
       <w:sdtEndPr>
         <w:rPr>
-          <w:rFonts w:asciiTheme="minorHAnsi" w:eastAsiaTheme="minorEastAsia" w:hAnsiTheme="minorHAnsi" w:cstheme="minorBidi"/>
           <w:smallCaps w:val="0"/>
           <w:noProof/>
-          <w:color w:val="auto"/>
           <w:sz w:val="22"/>
           <w:szCs w:val="22"/>
         </w:rPr>
@@ -1253,27 +1255,14 @@
       <w:r>
         <w:t xml:space="preserve">Je kunt Eclipse downloaden voor je besturingssysteem en type (32-bit of 64-bit) op </w:t>
       </w:r>
-      <w:r>
-        <w:fldChar w:fldCharType="begin"/>
-      </w:r>
-      <w:r>
-        <w:instrText xml:space="preserve"> HYPERLINK "https://www.eclipse.org/downloads" </w:instrText>
-      </w:r>
-      <w:r>
-        <w:fldChar w:fldCharType="separate"/>
-      </w:r>
-      <w:r>
-        <w:rPr>
-          <w:rStyle w:val="Hyperlink"/>
-        </w:rPr>
-        <w:t>https://www.eclipse.org/downloads</w:t>
-      </w:r>
-      <w:r>
-        <w:rPr>
-          <w:rStyle w:val="Hyperlink"/>
-        </w:rPr>
-        <w:fldChar w:fldCharType="end"/>
-      </w:r>
+      <w:hyperlink r:id="rId12" w:history="1">
+        <w:r>
+          <w:rPr>
+            <w:rStyle w:val="Hyperlink"/>
+          </w:rPr>
+          <w:t>https://www.eclipse.org/downloads</w:t>
+        </w:r>
+      </w:hyperlink>
       <w:r>
         <w:t xml:space="preserve">, kies hierbij de download </w:t>
       </w:r>
@@ -1536,7 +1525,7 @@
                     <pic:cNvPicPr preferRelativeResize="0"/>
                   </pic:nvPicPr>
                   <pic:blipFill>
-                    <a:blip r:embed="rId12"/>
+                    <a:blip r:embed="rId13"/>
                     <a:srcRect/>
                     <a:stretch>
                       <a:fillRect/>
@@ -1625,7 +1614,7 @@
                     <pic:cNvPicPr preferRelativeResize="0"/>
                   </pic:nvPicPr>
                   <pic:blipFill>
-                    <a:blip r:embed="rId13"/>
+                    <a:blip r:embed="rId14"/>
                     <a:srcRect/>
                     <a:stretch>
                       <a:fillRect/>
@@ -1681,6 +1670,10 @@
         <w:t>Een class (klasse) is het belangrijkste begrip. Een class is een soort blauwdruk of recept van een ding. Stel, je wilt thuis een taart bakken. Dan pak je het kookboek en zoek je een recept op van een taart. Als je uiteindelijk die taart uit de oven haalt, dan heb je een “instantie” gemaakt van dat recept.</w:t>
       </w:r>
       <w:r>
+        <w:rPr>
+          <w:noProof/>
+          <w:lang w:eastAsia="nl-NL"/>
+        </w:rPr>
         <w:drawing>
           <wp:anchor distT="0" distB="0" distL="0" distR="0" simplePos="0" relativeHeight="251661312" behindDoc="0" locked="0" layoutInCell="1" allowOverlap="1" wp14:anchorId="69ACD640" wp14:editId="26A44FFC">
             <wp:simplePos x="0" y="0"/>
@@ -1707,7 +1700,7 @@
                     </pic:cNvPicPr>
                   </pic:nvPicPr>
                   <pic:blipFill>
-                    <a:blip r:embed="rId14"/>
+                    <a:blip r:embed="rId15"/>
                     <a:stretch>
                       <a:fillRect/>
                     </a:stretch>
@@ -1779,7 +1772,7 @@
                     </pic:cNvPicPr>
                   </pic:nvPicPr>
                   <pic:blipFill>
-                    <a:blip r:embed="rId15"/>
+                    <a:blip r:embed="rId16"/>
                     <a:stretch>
                       <a:fillRect/>
                     </a:stretch>
@@ -1885,7 +1878,7 @@
                     </pic:cNvPicPr>
                   </pic:nvPicPr>
                   <pic:blipFill>
-                    <a:blip r:embed="rId16"/>
+                    <a:blip r:embed="rId17"/>
                     <a:stretch>
                       <a:fillRect/>
                     </a:stretch>
@@ -1926,6 +1919,10 @@
         <w:t xml:space="preserve">Maar we kunnen nog steeds </w:t>
       </w:r>
       <w:r>
+        <w:rPr>
+          <w:noProof/>
+          <w:lang w:eastAsia="nl-NL"/>
+        </w:rPr>
         <w:drawing>
           <wp:anchor distT="0" distB="0" distL="0" distR="0" simplePos="0" relativeHeight="251660288" behindDoc="0" locked="0" layoutInCell="1" allowOverlap="1" wp14:anchorId="735B46F9" wp14:editId="0FBEBBBE">
             <wp:simplePos x="0" y="0"/>
@@ -1952,7 +1949,7 @@
                     </pic:cNvPicPr>
                   </pic:nvPicPr>
                   <pic:blipFill>
-                    <a:blip r:embed="rId17"/>
+                    <a:blip r:embed="rId18"/>
                     <a:stretch>
                       <a:fillRect/>
                     </a:stretch>
@@ -2006,8 +2003,6 @@
       <w:pPr>
         <w:pStyle w:val="Heading1"/>
       </w:pPr>
-      <w:bookmarkStart w:id="8" w:name="_GoBack"/>
-      <w:bookmarkEnd w:id="8"/>
       <w:r>
         <w:lastRenderedPageBreak/>
         <w:t>Mod releasen</w:t>
@@ -2168,6 +2163,106 @@
       </w:r>
     </w:p>
     <w:p/>
+    <w:p/>
+    <w:p>
+      <w:pPr>
+        <w:pStyle w:val="Heading1"/>
+      </w:pPr>
+      <w:r>
+        <w:t>Handige leerbronnen</w:t>
+      </w:r>
+    </w:p>
+    <w:p>
+      <w:pPr>
+        <w:pStyle w:val="ListParagraph"/>
+        <w:numPr>
+          <w:ilvl w:val="0"/>
+          <w:numId w:val="7"/>
+        </w:numPr>
+        <w:rPr>
+          <w:lang w:val="en-US"/>
+        </w:rPr>
+      </w:pPr>
+      <w:proofErr w:type="spellStart"/>
+      <w:r>
+        <w:rPr>
+          <w:lang w:val="en-US"/>
+        </w:rPr>
+        <w:t>Wuppy’s</w:t>
+      </w:r>
+      <w:proofErr w:type="spellEnd"/>
+      <w:r>
+        <w:rPr>
+          <w:lang w:val="en-US"/>
+        </w:rPr>
+        <w:t xml:space="preserve"> tutorials - </w:t>
+      </w:r>
+      <w:hyperlink r:id="rId19" w:history="1">
+        <w:r>
+          <w:rPr>
+            <w:rStyle w:val="Hyperlink"/>
+            <w:lang w:val="en-US"/>
+          </w:rPr>
+          <w:t>http://www.wuppy29.com/minecraft/modding-tutorials/forge-modding-1-8/</w:t>
+        </w:r>
+      </w:hyperlink>
+    </w:p>
+    <w:p>
+      <w:pPr>
+        <w:pStyle w:val="ListParagraph"/>
+        <w:numPr>
+          <w:ilvl w:val="0"/>
+          <w:numId w:val="7"/>
+        </w:numPr>
+      </w:pPr>
+      <w:r>
+        <w:t xml:space="preserve">O’Reilly’s boek - </w:t>
+      </w:r>
+      <w:hyperlink r:id="rId20" w:history="1">
+        <w:r>
+          <w:rPr>
+            <w:rStyle w:val="Hyperlink"/>
+          </w:rPr>
+          <w:t>http://shop.oreilly.com/product/0636920036562.do</w:t>
+        </w:r>
+      </w:hyperlink>
+    </w:p>
+    <w:p>
+      <w:pPr>
+        <w:pStyle w:val="ListParagraph"/>
+        <w:numPr>
+          <w:ilvl w:val="0"/>
+          <w:numId w:val="7"/>
+        </w:numPr>
+        <w:rPr>
+          <w:lang w:val="en-US"/>
+        </w:rPr>
+      </w:pPr>
+      <w:r>
+        <w:rPr>
+          <w:lang w:val="en-US"/>
+        </w:rPr>
+        <w:t xml:space="preserve">Forge Wiki - </w:t>
+      </w:r>
+      <w:hyperlink r:id="rId21" w:history="1">
+        <w:r>
+          <w:rPr>
+            <w:rStyle w:val="Hyperlink"/>
+            <w:lang w:val="en-US"/>
+          </w:rPr>
+          <w:t>http://www.minecraftforge.net/wiki/Basic_Modding</w:t>
+        </w:r>
+      </w:hyperlink>
+    </w:p>
+    <w:p>
+      <w:pPr>
+        <w:rPr>
+          <w:lang w:val="en-US"/>
+        </w:rPr>
+      </w:pPr>
+      <w:bookmarkStart w:id="8" w:name="_GoBack"/>
+      <w:bookmarkEnd w:id="8"/>
+    </w:p>
     <w:sectPr>
       <w:pgSz w:w="11906" w:h="16838"/>
       <w:pgMar w:top="1417" w:right="1417" w:bottom="1417" w:left="1417" w:header="708" w:footer="708" w:gutter="0"/>
@@ -2201,21 +2296,21 @@
         <v:path o:extrusionok="f" gradientshapeok="t" o:connecttype="rect"/>
         <o:lock v:ext="edit" aspectratio="t"/>
       </v:shapetype>
-      <v:shape id="_x0000_i1116" type="#_x0000_t75" style="width:460.15pt;height:344.95pt" o:bullet="t">
+      <v:shape id="_x0000_i1029" type="#_x0000_t75" style="width:460.15pt;height:344.95pt" o:bullet="t">
         <v:imagedata r:id="rId1" o:title="windows-icon-614x460"/>
       </v:shape>
     </w:pict>
   </w:numPicBullet>
   <w:numPicBullet w:numPicBulletId="1">
     <w:pict>
-      <v:shape id="_x0000_i1117" type="#_x0000_t75" style="width:38.2pt;height:32.55pt" o:bullet="t">
+      <v:shape id="_x0000_i1030" type="#_x0000_t75" style="width:38.2pt;height:32.55pt" o:bullet="t">
         <v:imagedata r:id="rId2" o:title="windows-icon"/>
       </v:shape>
     </w:pict>
   </w:numPicBullet>
   <w:numPicBullet w:numPicBulletId="2">
     <w:pict>
-      <v:shape id="_x0000_i1118" type="#_x0000_t75" style="width:212.85pt;height:261.1pt" o:bullet="t">
+      <v:shape id="_x0000_i1031" type="#_x0000_t75" style="width:212.85pt;height:261.1pt" o:bullet="t">
         <v:imagedata r:id="rId3" o:title="apple"/>
       </v:shape>
     </w:pict>
@@ -2564,6 +2659,119 @@
     </w:lvl>
   </w:abstractNum>
   <w:abstractNum w:abstractNumId="3">
+    <w:nsid w:val="0F0B3A39"/>
+    <w:multiLevelType w:val="hybridMultilevel"/>
+    <w:tmpl w:val="D396B2BC"/>
+    <w:lvl w:ilvl="0" w:tplc="04130001">
+      <w:start w:val="1"/>
+      <w:numFmt w:val="bullet"/>
+      <w:lvlText w:val=""/>
+      <w:lvlJc w:val="left"/>
+      <w:pPr>
+        <w:ind w:left="720" w:hanging="360"/>
+      </w:pPr>
+      <w:rPr>
+        <w:rFonts w:ascii="Symbol" w:hAnsi="Symbol" w:hint="default"/>
+      </w:rPr>
+    </w:lvl>
+    <w:lvl w:ilvl="1" w:tplc="04130003" w:tentative="1">
+      <w:start w:val="1"/>
+      <w:numFmt w:val="bullet"/>
+      <w:lvlText w:val="o"/>
+      <w:lvlJc w:val="left"/>
+      <w:pPr>
+        <w:ind w:left="1440" w:hanging="360"/>
+      </w:pPr>
+      <w:rPr>
+        <w:rFonts w:ascii="Courier New" w:hAnsi="Courier New" w:cs="Courier New" w:hint="default"/>
+      </w:rPr>
+    </w:lvl>
+    <w:lvl w:ilvl="2" w:tplc="04130005" w:tentative="1">
+      <w:start w:val="1"/>
+      <w:numFmt w:val="bullet"/>
+      <w:lvlText w:val=""/>
+      <w:lvlJc w:val="left"/>
+      <w:pPr>
+        <w:ind w:left="2160" w:hanging="360"/>
+      </w:pPr>
+      <w:rPr>
+        <w:rFonts w:ascii="Wingdings" w:hAnsi="Wingdings" w:hint="default"/>
+      </w:rPr>
+    </w:lvl>
+    <w:lvl w:ilvl="3" w:tplc="04130001" w:tentative="1">
+      <w:start w:val="1"/>
+      <w:numFmt w:val="bullet"/>
+      <w:lvlText w:val=""/>
+      <w:lvlJc w:val="left"/>
+      <w:pPr>
+        <w:ind w:left="2880" w:hanging="360"/>
+      </w:pPr>
+      <w:rPr>
+        <w:rFonts w:ascii="Symbol" w:hAnsi="Symbol" w:hint="default"/>
+      </w:rPr>
+    </w:lvl>
+    <w:lvl w:ilvl="4" w:tplc="04130003" w:tentative="1">
+      <w:start w:val="1"/>
+      <w:numFmt w:val="bullet"/>
+      <w:lvlText w:val="o"/>
+      <w:lvlJc w:val="left"/>
+      <w:pPr>
+        <w:ind w:left="3600" w:hanging="360"/>
+      </w:pPr>
+      <w:rPr>
+        <w:rFonts w:ascii="Courier New" w:hAnsi="Courier New" w:cs="Courier New" w:hint="default"/>
+      </w:rPr>
+    </w:lvl>
+    <w:lvl w:ilvl="5" w:tplc="04130005" w:tentative="1">
+      <w:start w:val="1"/>
+      <w:numFmt w:val="bullet"/>
+      <w:lvlText w:val=""/>
+      <w:lvlJc w:val="left"/>
+      <w:pPr>
+        <w:ind w:left="4320" w:hanging="360"/>
+      </w:pPr>
+      <w:rPr>
+        <w:rFonts w:ascii="Wingdings" w:hAnsi="Wingdings" w:hint="default"/>
+      </w:rPr>
+    </w:lvl>
+    <w:lvl w:ilvl="6" w:tplc="04130001" w:tentative="1">
+      <w:start w:val="1"/>
+      <w:numFmt w:val="bullet"/>
+      <w:lvlText w:val=""/>
+      <w:lvlJc w:val="left"/>
+      <w:pPr>
+        <w:ind w:left="5040" w:hanging="360"/>
+      </w:pPr>
+      <w:rPr>
+        <w:rFonts w:ascii="Symbol" w:hAnsi="Symbol" w:hint="default"/>
+      </w:rPr>
+    </w:lvl>
+    <w:lvl w:ilvl="7" w:tplc="04130003" w:tentative="1">
+      <w:start w:val="1"/>
+      <w:numFmt w:val="bullet"/>
+      <w:lvlText w:val="o"/>
+      <w:lvlJc w:val="left"/>
+      <w:pPr>
+        <w:ind w:left="5760" w:hanging="360"/>
+      </w:pPr>
+      <w:rPr>
+        <w:rFonts w:ascii="Courier New" w:hAnsi="Courier New" w:cs="Courier New" w:hint="default"/>
+      </w:rPr>
+    </w:lvl>
+    <w:lvl w:ilvl="8" w:tplc="04130005" w:tentative="1">
+      <w:start w:val="1"/>
+      <w:numFmt w:val="bullet"/>
+      <w:lvlText w:val=""/>
+      <w:lvlJc w:val="left"/>
+      <w:pPr>
+        <w:ind w:left="6480" w:hanging="360"/>
+      </w:pPr>
+      <w:rPr>
+        <w:rFonts w:ascii="Wingdings" w:hAnsi="Wingdings" w:hint="default"/>
+      </w:rPr>
+    </w:lvl>
+  </w:abstractNum>
+  <w:abstractNum w:abstractNumId="4">
     <w:nsid w:val="201635F0"/>
     <w:multiLevelType w:val="hybridMultilevel"/>
     <w:tmpl w:val="E5EA06F4"/>
@@ -2676,7 +2884,7 @@
       </w:rPr>
     </w:lvl>
   </w:abstractNum>
-  <w:abstractNum w:abstractNumId="4">
+  <w:abstractNum w:abstractNumId="5">
     <w:nsid w:val="314613AF"/>
     <w:multiLevelType w:val="hybridMultilevel"/>
     <w:tmpl w:val="FD623E02"/>
@@ -2793,7 +3001,7 @@
       </w:rPr>
     </w:lvl>
   </w:abstractNum>
-  <w:abstractNum w:abstractNumId="5">
+  <w:abstractNum w:abstractNumId="6">
     <w:nsid w:val="5BC30F99"/>
     <w:multiLevelType w:val="hybridMultilevel"/>
     <w:tmpl w:val="290ADC12"/>
@@ -2907,22 +3115,25 @@
     </w:lvl>
   </w:abstractNum>
   <w:num w:numId="1">
-    <w:abstractNumId w:val="3"/>
+    <w:abstractNumId w:val="4"/>
   </w:num>
   <w:num w:numId="2">
     <w:abstractNumId w:val="0"/>
   </w:num>
   <w:num w:numId="3">
-    <w:abstractNumId w:val="4"/>
+    <w:abstractNumId w:val="5"/>
   </w:num>
   <w:num w:numId="4">
     <w:abstractNumId w:val="2"/>
   </w:num>
   <w:num w:numId="5">
-    <w:abstractNumId w:val="5"/>
+    <w:abstractNumId w:val="6"/>
   </w:num>
   <w:num w:numId="6">
     <w:abstractNumId w:val="1"/>
+  </w:num>
+  <w:num w:numId="7">
+    <w:abstractNumId w:val="3"/>
   </w:num>
 </w:numbering>
 </file>
@@ -5039,7 +5250,7 @@
 </file>
 
 <file path=customXml/itemProps1.xml><?xml version="1.0" encoding="utf-8"?>
-<ds:datastoreItem xmlns:ds="http://schemas.openxmlformats.org/officeDocument/2006/customXml" ds:itemID="{D892ED83-791D-4BD7-83C4-A926E36CB3DB}">
+<ds:datastoreItem xmlns:ds="http://schemas.openxmlformats.org/officeDocument/2006/customXml" ds:itemID="{70BB1DDD-E5F7-42E7-9C95-F3F1FB199767}">
   <ds:schemaRefs>
     <ds:schemaRef ds:uri="http://schemas.openxmlformats.org/officeDocument/2006/bibliography"/>
   </ds:schemaRefs>

</xml_diff>

<commit_message>
Afronding initiele versie Minecraft workshop document
</commit_message>
<xml_diff>
--- a/minecraft/Devoxx4Kids Minecraft Ontwikkeling Setup.docx
+++ b/minecraft/Devoxx4Kids Minecraft Ontwikkeling Setup.docx
@@ -17,21 +17,7 @@
         <w:rPr>
           <w:lang w:val="en-US"/>
         </w:rPr>
-        <w:t xml:space="preserve">Devoxx4Kids </w:t>
-      </w:r>
-      <w:proofErr w:type="spellStart"/>
-      <w:r>
-        <w:rPr>
-          <w:lang w:val="en-US"/>
-        </w:rPr>
-        <w:t>Handleiding</w:t>
-      </w:r>
-      <w:proofErr w:type="spellEnd"/>
-      <w:r>
-        <w:rPr>
-          <w:lang w:val="en-US"/>
-        </w:rPr>
-        <w:t xml:space="preserve"> Minecraft Mods</w:t>
+        <w:t>Devoxx4Kids Handleiding Minecraft Mods</w:t>
       </w:r>
     </w:p>
     <w:p>
@@ -842,15 +828,23 @@
         <w:t>Dit document vertelt je, welke software je nodig hebt op je eigen computer en hoe je deze kunt installeren. Verder wordt er kort uitgelegd wat programmeren is, en welke begrippen daarbij gebruikt worden.</w:t>
       </w:r>
     </w:p>
+    <w:p/>
+    <w:p>
+      <w:r>
+        <w:t>TODO uitleg wat je nodig hebt om verder te gaan na de workshop (geen forge install nodig).</w:t>
+      </w:r>
+      <w:bookmarkStart w:id="1" w:name="_GoBack"/>
+      <w:bookmarkEnd w:id="1"/>
+    </w:p>
     <w:p>
       <w:pPr>
         <w:pStyle w:val="Heading1"/>
       </w:pPr>
-      <w:bookmarkStart w:id="1" w:name="_Toc417374420"/>
+      <w:bookmarkStart w:id="2" w:name="_Toc417374420"/>
       <w:r>
         <w:t>Installatie Java</w:t>
       </w:r>
-      <w:bookmarkEnd w:id="1"/>
+      <w:bookmarkEnd w:id="2"/>
     </w:p>
     <w:p>
       <w:r>
@@ -876,11 +870,11 @@
       <w:pPr>
         <w:pStyle w:val="Heading2"/>
       </w:pPr>
-      <w:bookmarkStart w:id="2" w:name="_Toc417374421"/>
+      <w:bookmarkStart w:id="3" w:name="_Toc417374421"/>
       <w:r>
         <w:t>Downloaden</w:t>
       </w:r>
-      <w:bookmarkEnd w:id="2"/>
+      <w:bookmarkEnd w:id="3"/>
     </w:p>
     <w:p>
       <w:r>
@@ -1041,6 +1035,7 @@
           <w:b/>
           <w:lang w:val="en-US"/>
         </w:rPr>
+        <w:lastRenderedPageBreak/>
         <w:t>64-bit</w:t>
       </w:r>
       <w:r>
@@ -1076,7 +1071,6 @@
           <w:b/>
           <w:lang w:val="en-US"/>
         </w:rPr>
-        <w:lastRenderedPageBreak/>
         <w:t>32-bit</w:t>
       </w:r>
       <w:r>
@@ -1129,11 +1123,11 @@
       <w:pPr>
         <w:pStyle w:val="Heading2"/>
       </w:pPr>
-      <w:bookmarkStart w:id="3" w:name="_Toc417374422"/>
+      <w:bookmarkStart w:id="4" w:name="_Toc417374422"/>
       <w:r>
         <w:t>Installeren</w:t>
       </w:r>
-      <w:bookmarkEnd w:id="3"/>
+      <w:bookmarkEnd w:id="4"/>
     </w:p>
     <w:p>
       <w:r>
@@ -1149,11 +1143,11 @@
       <w:pPr>
         <w:pStyle w:val="Heading3"/>
       </w:pPr>
-      <w:bookmarkStart w:id="4" w:name="_Toc417374424"/>
+      <w:bookmarkStart w:id="5" w:name="_Toc417374424"/>
       <w:r>
         <w:t>Testen</w:t>
       </w:r>
-      <w:bookmarkEnd w:id="4"/>
+      <w:bookmarkEnd w:id="5"/>
     </w:p>
     <w:p>
       <w:r>
@@ -1231,11 +1225,11 @@
       <w:pPr>
         <w:pStyle w:val="Heading1"/>
       </w:pPr>
-      <w:bookmarkStart w:id="5" w:name="_Toc417374425"/>
+      <w:bookmarkStart w:id="6" w:name="_Toc417374425"/>
       <w:r>
         <w:t>Installatie Eclipse</w:t>
       </w:r>
-      <w:bookmarkEnd w:id="5"/>
+      <w:bookmarkEnd w:id="6"/>
     </w:p>
     <w:p>
       <w:r>
@@ -1327,11 +1321,11 @@
       <w:pPr>
         <w:pStyle w:val="Heading1"/>
       </w:pPr>
-      <w:bookmarkStart w:id="6" w:name="_Toc417374426"/>
+      <w:bookmarkStart w:id="7" w:name="_Toc417374426"/>
       <w:r>
         <w:t>Installatie Forge</w:t>
       </w:r>
-      <w:bookmarkEnd w:id="6"/>
+      <w:bookmarkEnd w:id="7"/>
     </w:p>
     <w:p>
       <w:r>
@@ -1342,27 +1336,14 @@
       <w:r>
         <w:t xml:space="preserve">Je kan Forge downloaden op </w:t>
       </w:r>
-      <w:r>
-        <w:fldChar w:fldCharType="begin"/>
-      </w:r>
-      <w:r>
-        <w:instrText xml:space="preserve"> HYPERLINK "http://files.minecraftforge.net/" </w:instrText>
-      </w:r>
-      <w:r>
-        <w:fldChar w:fldCharType="separate"/>
-      </w:r>
-      <w:r>
-        <w:rPr>
-          <w:rStyle w:val="Hyperlink"/>
-        </w:rPr>
-        <w:t>http://files.minecraftforge.net/</w:t>
-      </w:r>
-      <w:r>
-        <w:rPr>
-          <w:rStyle w:val="Hyperlink"/>
-        </w:rPr>
-        <w:fldChar w:fldCharType="end"/>
-      </w:r>
+      <w:hyperlink r:id="rId13" w:history="1">
+        <w:r>
+          <w:rPr>
+            <w:rStyle w:val="Hyperlink"/>
+          </w:rPr>
+          <w:t>http://files.minecraftforge.net/</w:t>
+        </w:r>
+      </w:hyperlink>
       <w:r>
         <w:t xml:space="preserve">. Hierbij kun je het beste de Latest versie nemen (momenteel was dat </w:t>
       </w:r>
@@ -1465,27 +1446,14 @@
       <w:r>
         <w:t xml:space="preserve">” om een Terminal te openen. Navigeer naar de Forge folder met behulp van cd en ls (zie </w:t>
       </w:r>
-      <w:r>
-        <w:fldChar w:fldCharType="begin"/>
-      </w:r>
-      <w:r>
-        <w:instrText xml:space="preserve"> HYPERLINK "http://www.macworld.com/article/2042378/master-the-command-line-navigating-files-and-folders.html" </w:instrText>
-      </w:r>
-      <w:r>
-        <w:fldChar w:fldCharType="separate"/>
-      </w:r>
-      <w:r>
-        <w:rPr>
-          <w:rStyle w:val="Hyperlink"/>
-        </w:rPr>
-        <w:t>hier</w:t>
-      </w:r>
-      <w:r>
-        <w:rPr>
-          <w:rStyle w:val="Hyperlink"/>
-        </w:rPr>
-        <w:fldChar w:fldCharType="end"/>
-      </w:r>
+      <w:hyperlink r:id="rId14" w:history="1">
+        <w:r>
+          <w:rPr>
+            <w:rStyle w:val="Hyperlink"/>
+          </w:rPr>
+          <w:t>hier</w:t>
+        </w:r>
+      </w:hyperlink>
       <w:r>
         <w:t xml:space="preserve"> voor meer informatie over het navigeren in de Terminal), en typ of plak het volgende: </w:t>
       </w:r>
@@ -1525,7 +1493,7 @@
                     <pic:cNvPicPr preferRelativeResize="0"/>
                   </pic:nvPicPr>
                   <pic:blipFill>
-                    <a:blip r:embed="rId13"/>
+                    <a:blip r:embed="rId15"/>
                     <a:srcRect/>
                     <a:stretch>
                       <a:fillRect/>
@@ -1552,11 +1520,11 @@
       <w:pPr>
         <w:pStyle w:val="Heading1"/>
       </w:pPr>
-      <w:bookmarkStart w:id="7" w:name="_Toc417374427"/>
+      <w:bookmarkStart w:id="8" w:name="_Toc417374427"/>
       <w:r>
         <w:t>Eclipse Starten</w:t>
       </w:r>
-      <w:bookmarkEnd w:id="7"/>
+      <w:bookmarkEnd w:id="8"/>
     </w:p>
     <w:p>
       <w:r>
@@ -1614,7 +1582,7 @@
                     <pic:cNvPicPr preferRelativeResize="0"/>
                   </pic:nvPicPr>
                   <pic:blipFill>
-                    <a:blip r:embed="rId14"/>
+                    <a:blip r:embed="rId16"/>
                     <a:srcRect/>
                     <a:stretch>
                       <a:fillRect/>
@@ -1700,7 +1668,7 @@
                     </pic:cNvPicPr>
                   </pic:nvPicPr>
                   <pic:blipFill>
-                    <a:blip r:embed="rId15"/>
+                    <a:blip r:embed="rId17"/>
                     <a:stretch>
                       <a:fillRect/>
                     </a:stretch>
@@ -1772,7 +1740,7 @@
                     </pic:cNvPicPr>
                   </pic:nvPicPr>
                   <pic:blipFill>
-                    <a:blip r:embed="rId16"/>
+                    <a:blip r:embed="rId18"/>
                     <a:stretch>
                       <a:fillRect/>
                     </a:stretch>
@@ -1878,7 +1846,7 @@
                     </pic:cNvPicPr>
                   </pic:nvPicPr>
                   <pic:blipFill>
-                    <a:blip r:embed="rId17"/>
+                    <a:blip r:embed="rId19"/>
                     <a:stretch>
                       <a:fillRect/>
                     </a:stretch>
@@ -1949,7 +1917,7 @@
                     </pic:cNvPicPr>
                   </pic:nvPicPr>
                   <pic:blipFill>
-                    <a:blip r:embed="rId18"/>
+                    <a:blip r:embed="rId20"/>
                     <a:stretch>
                       <a:fillRect/>
                     </a:stretch>
@@ -2056,100 +2024,56 @@
           <w:lang w:val="en-US"/>
         </w:rPr>
       </w:pPr>
-      <w:proofErr w:type="spellStart"/>
       <w:r>
         <w:rPr>
           <w:lang w:val="en-US"/>
         </w:rPr>
-        <w:t>Aanpassing</w:t>
-      </w:r>
-      <w:proofErr w:type="spellEnd"/>
-      <w:r>
+        <w:t>Aanpassing build.gradle archivesBaseName, version &amp; group</w:t>
+      </w:r>
+    </w:p>
+    <w:p>
+      <w:pPr>
+        <w:pStyle w:val="Heading2"/>
         <w:rPr>
           <w:lang w:val="en-US"/>
         </w:rPr>
+      </w:pPr>
+      <w:r>
+        <w:rPr>
+          <w:lang w:val="en-US"/>
+        </w:rPr>
+        <w:t>Deploy</w:t>
+      </w:r>
+    </w:p>
+    <w:p>
+      <w:pPr>
+        <w:rPr>
+          <w:lang w:val="en-US"/>
+        </w:rPr>
+      </w:pPr>
+      <w:r>
+        <w:rPr>
+          <w:lang w:val="en-US"/>
+        </w:rPr>
+        <w:t xml:space="preserve">Command prompt / terminal / external tools </w:t>
+      </w:r>
+      <w:r>
+        <w:rPr>
+          <w:lang w:val="en-US"/>
+        </w:rPr>
+        <w:sym w:font="Wingdings" w:char="F0E0"/>
+      </w:r>
+      <w:r>
+        <w:rPr>
+          <w:lang w:val="en-US"/>
+        </w:rPr>
         <w:t xml:space="preserve"> </w:t>
       </w:r>
-      <w:proofErr w:type="spellStart"/>
       <w:r>
         <w:rPr>
           <w:lang w:val="en-US"/>
         </w:rPr>
-        <w:t>build.gradle</w:t>
-      </w:r>
-      <w:proofErr w:type="spellEnd"/>
-      <w:r>
-        <w:rPr>
-          <w:lang w:val="en-US"/>
-        </w:rPr>
-        <w:t xml:space="preserve"> </w:t>
-      </w:r>
-      <w:proofErr w:type="spellStart"/>
-      <w:r>
-        <w:rPr>
-          <w:lang w:val="en-US"/>
-        </w:rPr>
-        <w:t>archivesBaseName</w:t>
-      </w:r>
-      <w:proofErr w:type="spellEnd"/>
-      <w:r>
-        <w:rPr>
-          <w:lang w:val="en-US"/>
-        </w:rPr>
-        <w:t>, version &amp; group</w:t>
-      </w:r>
-    </w:p>
-    <w:p>
-      <w:pPr>
-        <w:pStyle w:val="Heading2"/>
-        <w:rPr>
-          <w:lang w:val="en-US"/>
-        </w:rPr>
-      </w:pPr>
-      <w:r>
-        <w:rPr>
-          <w:lang w:val="en-US"/>
-        </w:rPr>
-        <w:t>Deploy</w:t>
-      </w:r>
-    </w:p>
-    <w:p>
-      <w:pPr>
-        <w:rPr>
-          <w:lang w:val="en-US"/>
-        </w:rPr>
-      </w:pPr>
-      <w:r>
-        <w:rPr>
-          <w:lang w:val="en-US"/>
-        </w:rPr>
-        <w:t xml:space="preserve">Command prompt / terminal / external tools </w:t>
-      </w:r>
-      <w:r>
-        <w:rPr>
-          <w:lang w:val="en-US"/>
-        </w:rPr>
-        <w:sym w:font="Wingdings" w:char="F0E0"/>
-      </w:r>
-      <w:r>
-        <w:rPr>
-          <w:lang w:val="en-US"/>
-        </w:rPr>
-        <w:t xml:space="preserve"> </w:t>
-      </w:r>
-      <w:proofErr w:type="spellStart"/>
-      <w:r>
-        <w:rPr>
-          <w:lang w:val="en-US"/>
-        </w:rPr>
-        <w:t>gradlew</w:t>
-      </w:r>
-      <w:proofErr w:type="spellEnd"/>
-      <w:r>
-        <w:rPr>
-          <w:lang w:val="en-US"/>
-        </w:rPr>
-        <w:t xml:space="preserve"> build</w:t>
+        <w:t>gradlew build</w:t>
       </w:r>
     </w:p>
     <w:p>
@@ -2183,21 +2107,13 @@
           <w:lang w:val="en-US"/>
         </w:rPr>
       </w:pPr>
-      <w:proofErr w:type="spellStart"/>
       <w:r>
         <w:rPr>
           <w:lang w:val="en-US"/>
         </w:rPr>
-        <w:t>Wuppy’s</w:t>
-      </w:r>
-      <w:proofErr w:type="spellEnd"/>
-      <w:r>
-        <w:rPr>
-          <w:lang w:val="en-US"/>
-        </w:rPr>
-        <w:t xml:space="preserve"> tutorials - </w:t>
-      </w:r>
-      <w:hyperlink r:id="rId19" w:history="1">
+        <w:t xml:space="preserve">Wuppy’s tutorials - </w:t>
+      </w:r>
+      <w:hyperlink r:id="rId21" w:history="1">
         <w:r>
           <w:rPr>
             <w:rStyle w:val="Hyperlink"/>
@@ -2218,7 +2134,7 @@
       <w:r>
         <w:t xml:space="preserve">O’Reilly’s boek - </w:t>
       </w:r>
-      <w:hyperlink r:id="rId20" w:history="1">
+      <w:hyperlink r:id="rId22" w:history="1">
         <w:r>
           <w:rPr>
             <w:rStyle w:val="Hyperlink"/>
@@ -2244,7 +2160,7 @@
         </w:rPr>
         <w:t xml:space="preserve">Forge Wiki - </w:t>
       </w:r>
-      <w:hyperlink r:id="rId21" w:history="1">
+      <w:hyperlink r:id="rId23" w:history="1">
         <w:r>
           <w:rPr>
             <w:rStyle w:val="Hyperlink"/>
@@ -2260,8 +2176,6 @@
           <w:lang w:val="en-US"/>
         </w:rPr>
       </w:pPr>
-      <w:bookmarkStart w:id="8" w:name="_GoBack"/>
-      <w:bookmarkEnd w:id="8"/>
     </w:p>
     <w:sectPr>
       <w:pgSz w:w="11906" w:h="16838"/>
@@ -5250,7 +5164,7 @@
 </file>
 
 <file path=customXml/itemProps1.xml><?xml version="1.0" encoding="utf-8"?>
-<ds:datastoreItem xmlns:ds="http://schemas.openxmlformats.org/officeDocument/2006/customXml" ds:itemID="{70BB1DDD-E5F7-42E7-9C95-F3F1FB199767}">
+<ds:datastoreItem xmlns:ds="http://schemas.openxmlformats.org/officeDocument/2006/customXml" ds:itemID="{35759041-A59C-4841-A961-0F5D91A1DC6E}">
   <ds:schemaRefs>
     <ds:schemaRef ds:uri="http://schemas.openxmlformats.org/officeDocument/2006/bibliography"/>
   </ds:schemaRefs>

</xml_diff>